<commit_message>
GUIAS DE USO SGCM / ACTUALIZACIÓN DE GUIAS DE USUARIO
</commit_message>
<xml_diff>
--- a/SGCM/16  GUIAS DE USUARIO/Version 1/INTRODUCCIÓN A LA PLATAFORMA.docx
+++ b/SGCM/16  GUIAS DE USUARIO/Version 1/INTRODUCCIÓN A LA PLATAFORMA.docx
@@ -20,7 +20,7 @@
         <mc:AlternateContent>
           <mc:Choice Requires="wps">
             <w:drawing>
-              <wp:anchor distT="0" distB="0" distL="114300" distR="114300" simplePos="0" relativeHeight="251854848" behindDoc="1" locked="0" layoutInCell="1" allowOverlap="1" wp14:anchorId="25A84BD1" wp14:editId="73829E46">
+              <wp:anchor distT="0" distB="0" distL="114300" distR="114300" simplePos="0" relativeHeight="251854848" behindDoc="1" locked="0" layoutInCell="1" allowOverlap="1" wp14:anchorId="25A84BD1" wp14:editId="58681BA2">
                 <wp:simplePos x="0" y="0"/>
                 <wp:positionH relativeFrom="page">
                   <wp:align>right</wp:align>
@@ -66,6 +66,9 @@
                           <w:p>
                             <w:pPr>
                               <w:jc w:val="center"/>
+                              <w:rPr>
+                                <w:rFonts w:ascii="Arial" w:hAnsi="Arial" w:cs="Arial"/>
+                              </w:rPr>
                             </w:pPr>
                           </w:p>
                         </w:txbxContent>
@@ -97,6 +100,9 @@
                     <w:p>
                       <w:pPr>
                         <w:jc w:val="center"/>
+                        <w:rPr>
+                          <w:rFonts w:ascii="Arial" w:hAnsi="Arial" w:cs="Arial"/>
+                        </w:rPr>
                       </w:pPr>
                     </w:p>
                   </w:txbxContent>
@@ -236,26 +242,24 @@
       </w:pPr>
       <w:r>
         <w:rPr>
-          <w:rFonts w:ascii="Arial" w:hAnsi="Arial" w:cs="Arial"/>
           <w:noProof/>
-          <w:color w:val="000000" w:themeColor="text1"/>
           <w:lang w:val="es-MX" w:eastAsia="es-MX"/>
         </w:rPr>
         <mc:AlternateContent>
           <mc:Choice Requires="wps">
             <w:drawing>
-              <wp:anchor distT="0" distB="0" distL="114300" distR="114300" simplePos="0" relativeHeight="251781120" behindDoc="0" locked="0" layoutInCell="1" allowOverlap="1" wp14:anchorId="6E426A2F" wp14:editId="2B10BA47">
+              <wp:anchor distT="0" distB="0" distL="114300" distR="114300" simplePos="0" relativeHeight="251863040" behindDoc="0" locked="0" layoutInCell="1" allowOverlap="1" wp14:anchorId="14595143" wp14:editId="63F6A8D5">
                 <wp:simplePos x="0" y="0"/>
                 <wp:positionH relativeFrom="margin">
-                  <wp:posOffset>-888749</wp:posOffset>
+                  <wp:posOffset>-853440</wp:posOffset>
                 </wp:positionH>
                 <wp:positionV relativeFrom="paragraph">
-                  <wp:posOffset>378416</wp:posOffset>
+                  <wp:posOffset>256442</wp:posOffset>
                 </wp:positionV>
-                <wp:extent cx="7357110" cy="1222744"/>
-                <wp:effectExtent l="57150" t="38100" r="53340" b="73025"/>
+                <wp:extent cx="7380605" cy="1285593"/>
+                <wp:effectExtent l="57150" t="38100" r="48895" b="67310"/>
                 <wp:wrapNone/>
-                <wp:docPr id="4" name="Rectángulo 4"/>
+                <wp:docPr id="8" name="Rectángulo 8"/>
                 <wp:cNvGraphicFramePr/>
                 <a:graphic xmlns:a="http://schemas.openxmlformats.org/drawingml/2006/main">
                   <a:graphicData uri="http://schemas.microsoft.com/office/word/2010/wordprocessingShape">
@@ -264,12 +268,23 @@
                       <wps:spPr>
                         <a:xfrm>
                           <a:off x="0" y="0"/>
-                          <a:ext cx="7357110" cy="1222744"/>
+                          <a:ext cx="7380605" cy="1285593"/>
                         </a:xfrm>
                         <a:prstGeom prst="rect">
                           <a:avLst/>
                         </a:prstGeom>
+                        <a:solidFill>
+                          <a:schemeClr val="bg2"/>
+                        </a:solidFill>
                         <a:ln/>
+                        <a:effectLst>
+                          <a:outerShdw blurRad="57150" dist="19050" dir="5400000" algn="ctr" rotWithShape="0">
+                            <a:schemeClr val="bg1">
+                              <a:lumMod val="65000"/>
+                              <a:alpha val="63000"/>
+                            </a:schemeClr>
+                          </a:outerShdw>
+                        </a:effectLst>
                       </wps:spPr>
                       <wps:style>
                         <a:lnRef idx="0">
@@ -292,7 +307,21 @@
                               <w:jc w:val="center"/>
                               <w:rPr>
                                 <w:rFonts w:ascii="Arial" w:hAnsi="Arial" w:cs="Arial"/>
-                                <w:b/>
+                                <w:color w:val="000000" w:themeColor="text1"/>
+                                <w:sz w:val="4"/>
+                                <w:szCs w:val="4"/>
+                                <w:lang w:val="es-MX"/>
+                              </w:rPr>
+                            </w:pPr>
+                          </w:p>
+                          <w:p>
+                            <w:pPr>
+                              <w:spacing w:line="276" w:lineRule="auto"/>
+                              <w:ind w:left="-284" w:right="-234"/>
+                              <w:jc w:val="center"/>
+                              <w:rPr>
+                                <w:rFonts w:ascii="Arial" w:hAnsi="Arial" w:cs="Arial"/>
+                                <w:color w:val="000000" w:themeColor="text1"/>
                                 <w:sz w:val="36"/>
                                 <w:szCs w:val="36"/>
                                 <w:lang w:val="es-MX"/>
@@ -301,14 +330,70 @@
                             <w:r>
                               <w:rPr>
                                 <w:rFonts w:ascii="Arial" w:hAnsi="Arial" w:cs="Arial"/>
-                                <w:b/>
+                                <w:color w:val="000000" w:themeColor="text1"/>
                                 <w:sz w:val="36"/>
                                 <w:szCs w:val="36"/>
                                 <w:lang w:val="es-MX"/>
                               </w:rPr>
-                              <w:t>GUÍA RÁPIDA</w:t>
+                              <w:t xml:space="preserve">GUÍA RÁPIDA DE </w:t>
                             </w:r>
                             <w:r>
+                              <w:rPr>
+                                <w:rFonts w:ascii="Arial" w:hAnsi="Arial" w:cs="Arial"/>
+                                <w:color w:val="000000" w:themeColor="text1"/>
+                                <w:sz w:val="36"/>
+                                <w:szCs w:val="36"/>
+                                <w:lang w:val="es-MX"/>
+                              </w:rPr>
+                              <w:t xml:space="preserve">OPERACIONES DE </w:t>
+                            </w:r>
+                            <w:r>
+                              <w:rPr>
+                                <w:rFonts w:ascii="Arial" w:hAnsi="Arial" w:cs="Arial"/>
+                                <w:color w:val="000000" w:themeColor="text1"/>
+                                <w:sz w:val="36"/>
+                                <w:szCs w:val="36"/>
+                                <w:lang w:val="es-MX"/>
+                              </w:rPr>
+                              <w:t>LA PLATAFORMA</w:t>
+                            </w:r>
+                            <w:r>
+                              <w:rPr>
+                                <w:rFonts w:ascii="Arial" w:hAnsi="Arial" w:cs="Arial"/>
+                                <w:color w:val="000000" w:themeColor="text1"/>
+                                <w:sz w:val="36"/>
+                                <w:szCs w:val="36"/>
+                                <w:lang w:val="es-MX"/>
+                              </w:rPr>
+                              <w:t xml:space="preserve">: </w:t>
+                            </w:r>
+                          </w:p>
+                          <w:p>
+                            <w:pPr>
+                              <w:spacing w:line="276" w:lineRule="auto"/>
+                              <w:ind w:left="-284" w:right="-234"/>
+                              <w:jc w:val="center"/>
+                              <w:rPr>
+                                <w:rFonts w:ascii="Arial" w:hAnsi="Arial" w:cs="Arial"/>
+                                <w:color w:val="000000" w:themeColor="text1"/>
+                                <w:sz w:val="36"/>
+                                <w:szCs w:val="36"/>
+                                <w:lang w:val="es-MX"/>
+                              </w:rPr>
+                            </w:pPr>
+                            <w:r>
+                              <w:rPr>
+                                <w:rFonts w:ascii="Arial" w:hAnsi="Arial" w:cs="Arial"/>
+                                <w:color w:val="000000" w:themeColor="text1"/>
+                                <w:sz w:val="36"/>
+                                <w:szCs w:val="36"/>
+                                <w:lang w:val="es-MX"/>
+                              </w:rPr>
+                              <w:t>SISTEMA DE GESTIÓN DE CRÉDITO DE MUNICIPIO</w:t>
+                            </w:r>
+                          </w:p>
+                          <w:p>
+                            <w:pPr>
                               <w:rPr>
                                 <w:rFonts w:ascii="Arial" w:hAnsi="Arial" w:cs="Arial"/>
                                 <w:b/>
@@ -316,58 +401,7 @@
                                 <w:szCs w:val="36"/>
                                 <w:lang w:val="es-MX"/>
                               </w:rPr>
-                              <w:t xml:space="preserve"> </w:t>
-                            </w:r>
-                            <w:r>
-                              <w:rPr>
-                                <w:rFonts w:ascii="Arial" w:hAnsi="Arial" w:cs="Arial"/>
-                                <w:b/>
-                                <w:sz w:val="36"/>
-                                <w:szCs w:val="36"/>
-                                <w:lang w:val="es-MX"/>
-                              </w:rPr>
-                              <w:t xml:space="preserve">DE OPERACIONES DE LA PLATAFORMA: </w:t>
-                            </w:r>
-                            <w:r>
-                              <w:rPr>
-                                <w:rFonts w:ascii="Arial" w:hAnsi="Arial" w:cs="Arial"/>
-                                <w:b/>
-                                <w:sz w:val="36"/>
-                                <w:szCs w:val="36"/>
-                              </w:rPr>
-                              <w:t>SISTEMA DE GESTIÓN DE CRÉDITO DE MUNICIPIOS</w:t>
-                            </w:r>
-                            <w:r>
-                              <w:rPr>
-                                <w:rFonts w:ascii="Arial" w:hAnsi="Arial" w:cs="Arial"/>
-                                <w:b/>
-                                <w:sz w:val="36"/>
-                                <w:szCs w:val="36"/>
-                                <w:lang w:val="es-MX"/>
-                              </w:rPr>
-                              <w:br/>
-                              <w:t>MÓDULO “</w:t>
-                            </w:r>
-                            <w:r>
-                              <w:rPr>
-                                <w:rFonts w:ascii="Arial" w:hAnsi="Arial" w:cs="Arial"/>
-                                <w:b/>
-                                <w:sz w:val="36"/>
-                                <w:szCs w:val="36"/>
-                                <w:lang w:val="es-MX"/>
-                              </w:rPr>
-                              <w:t>INTRODUCCIÓN A LA PLATAFORMA</w:t>
-                            </w:r>
-                            <w:r>
-                              <w:rPr>
-                                <w:rFonts w:ascii="Arial" w:hAnsi="Arial" w:cs="Arial"/>
-                                <w:b/>
-                                <w:sz w:val="36"/>
-                                <w:szCs w:val="36"/>
-                                <w:lang w:val="es-MX"/>
-                              </w:rPr>
-                              <w:t>”</w:t>
-                            </w:r>
+                            </w:pPr>
                           </w:p>
                         </w:txbxContent>
                       </wps:txbx>
@@ -391,16 +425,102 @@
           </mc:Choice>
           <mc:Fallback>
             <w:pict>
-              <v:rect w14:anchorId="6E426A2F" id="Rectángulo 4" o:spid="_x0000_s1026" style="position:absolute;left:0;text-align:left;margin-left:-70pt;margin-top:29.8pt;width:579.3pt;height:96.3pt;z-index:251781120;visibility:visible;mso-wrap-style:square;mso-width-percent:0;mso-height-percent:0;mso-wrap-distance-left:9pt;mso-wrap-distance-top:0;mso-wrap-distance-right:9pt;mso-wrap-distance-bottom:0;mso-position-horizontal:absolute;mso-position-horizontal-relative:margin;mso-position-vertical:absolute;mso-position-vertical-relative:text;mso-width-percent:0;mso-height-percent:0;mso-width-relative:margin;mso-height-relative:margin;v-text-anchor:middle" o:gfxdata="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" fillcolor="#aaa [3030]" stroked="f">
-                <v:fill color2="#a3a3a3 [3174]" rotate="t" colors="0 #afafaf;.5 #a5a5a5;1 #929292" focus="100%" type="gradient">
-                  <o:fill v:ext="view" type="gradientUnscaled"/>
-                </v:fill>
-                <v:shadow on="t" color="black" opacity="41287f" offset="0,1.5pt"/>
+              <v:rect w14:anchorId="14595143" id="Rectángulo 8" o:spid="_x0000_s1027" style="position:absolute;left:0;text-align:left;margin-left:-67.2pt;margin-top:20.2pt;width:581.15pt;height:101.25pt;z-index:251863040;visibility:visible;mso-wrap-style:square;mso-width-percent:0;mso-height-percent:0;mso-wrap-distance-left:9pt;mso-wrap-distance-top:0;mso-wrap-distance-right:9pt;mso-wrap-distance-bottom:0;mso-position-horizontal:absolute;mso-position-horizontal-relative:margin;mso-position-vertical:absolute;mso-position-vertical-relative:text;mso-width-percent:0;mso-height-percent:0;mso-width-relative:margin;mso-height-relative:margin;v-text-anchor:middle" o:gfxdata="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" fillcolor="#e7e6e6 [3214]" stroked="f">
+                <v:shadow on="t" color="#a5a5a5 [2092]" opacity="41287f" offset="0,1.5pt"/>
                 <v:textbox>
                   <w:txbxContent>
                     <w:p>
                       <w:pPr>
                         <w:jc w:val="center"/>
+                        <w:rPr>
+                          <w:rFonts w:ascii="Arial" w:hAnsi="Arial" w:cs="Arial"/>
+                          <w:color w:val="000000" w:themeColor="text1"/>
+                          <w:sz w:val="4"/>
+                          <w:szCs w:val="4"/>
+                          <w:lang w:val="es-MX"/>
+                        </w:rPr>
+                      </w:pPr>
+                    </w:p>
+                    <w:p>
+                      <w:pPr>
+                        <w:spacing w:line="276" w:lineRule="auto"/>
+                        <w:ind w:left="-284" w:right="-234"/>
+                        <w:jc w:val="center"/>
+                        <w:rPr>
+                          <w:rFonts w:ascii="Arial" w:hAnsi="Arial" w:cs="Arial"/>
+                          <w:color w:val="000000" w:themeColor="text1"/>
+                          <w:sz w:val="36"/>
+                          <w:szCs w:val="36"/>
+                          <w:lang w:val="es-MX"/>
+                        </w:rPr>
+                      </w:pPr>
+                      <w:r>
+                        <w:rPr>
+                          <w:rFonts w:ascii="Arial" w:hAnsi="Arial" w:cs="Arial"/>
+                          <w:color w:val="000000" w:themeColor="text1"/>
+                          <w:sz w:val="36"/>
+                          <w:szCs w:val="36"/>
+                          <w:lang w:val="es-MX"/>
+                        </w:rPr>
+                        <w:t xml:space="preserve">GUÍA RÁPIDA DE </w:t>
+                      </w:r>
+                      <w:r>
+                        <w:rPr>
+                          <w:rFonts w:ascii="Arial" w:hAnsi="Arial" w:cs="Arial"/>
+                          <w:color w:val="000000" w:themeColor="text1"/>
+                          <w:sz w:val="36"/>
+                          <w:szCs w:val="36"/>
+                          <w:lang w:val="es-MX"/>
+                        </w:rPr>
+                        <w:t xml:space="preserve">OPERACIONES DE </w:t>
+                      </w:r>
+                      <w:r>
+                        <w:rPr>
+                          <w:rFonts w:ascii="Arial" w:hAnsi="Arial" w:cs="Arial"/>
+                          <w:color w:val="000000" w:themeColor="text1"/>
+                          <w:sz w:val="36"/>
+                          <w:szCs w:val="36"/>
+                          <w:lang w:val="es-MX"/>
+                        </w:rPr>
+                        <w:t>LA PLATAFORMA</w:t>
+                      </w:r>
+                      <w:r>
+                        <w:rPr>
+                          <w:rFonts w:ascii="Arial" w:hAnsi="Arial" w:cs="Arial"/>
+                          <w:color w:val="000000" w:themeColor="text1"/>
+                          <w:sz w:val="36"/>
+                          <w:szCs w:val="36"/>
+                          <w:lang w:val="es-MX"/>
+                        </w:rPr>
+                        <w:t xml:space="preserve">: </w:t>
+                      </w:r>
+                    </w:p>
+                    <w:p>
+                      <w:pPr>
+                        <w:spacing w:line="276" w:lineRule="auto"/>
+                        <w:ind w:left="-284" w:right="-234"/>
+                        <w:jc w:val="center"/>
+                        <w:rPr>
+                          <w:rFonts w:ascii="Arial" w:hAnsi="Arial" w:cs="Arial"/>
+                          <w:color w:val="000000" w:themeColor="text1"/>
+                          <w:sz w:val="36"/>
+                          <w:szCs w:val="36"/>
+                          <w:lang w:val="es-MX"/>
+                        </w:rPr>
+                      </w:pPr>
+                      <w:r>
+                        <w:rPr>
+                          <w:rFonts w:ascii="Arial" w:hAnsi="Arial" w:cs="Arial"/>
+                          <w:color w:val="000000" w:themeColor="text1"/>
+                          <w:sz w:val="36"/>
+                          <w:szCs w:val="36"/>
+                          <w:lang w:val="es-MX"/>
+                        </w:rPr>
+                        <w:t>SISTEMA DE GESTIÓN DE CRÉDITO DE MUNICIPIO</w:t>
+                      </w:r>
+                    </w:p>
+                    <w:p>
+                      <w:pPr>
                         <w:rPr>
                           <w:rFonts w:ascii="Arial" w:hAnsi="Arial" w:cs="Arial"/>
                           <w:b/>
@@ -409,76 +529,6 @@
                           <w:lang w:val="es-MX"/>
                         </w:rPr>
                       </w:pPr>
-                      <w:r>
-                        <w:rPr>
-                          <w:rFonts w:ascii="Arial" w:hAnsi="Arial" w:cs="Arial"/>
-                          <w:b/>
-                          <w:sz w:val="36"/>
-                          <w:szCs w:val="36"/>
-                          <w:lang w:val="es-MX"/>
-                        </w:rPr>
-                        <w:t>GUÍA RÁPIDA</w:t>
-                      </w:r>
-                      <w:r>
-                        <w:rPr>
-                          <w:rFonts w:ascii="Arial" w:hAnsi="Arial" w:cs="Arial"/>
-                          <w:b/>
-                          <w:sz w:val="36"/>
-                          <w:szCs w:val="36"/>
-                          <w:lang w:val="es-MX"/>
-                        </w:rPr>
-                        <w:t xml:space="preserve"> </w:t>
-                      </w:r>
-                      <w:r>
-                        <w:rPr>
-                          <w:rFonts w:ascii="Arial" w:hAnsi="Arial" w:cs="Arial"/>
-                          <w:b/>
-                          <w:sz w:val="36"/>
-                          <w:szCs w:val="36"/>
-                          <w:lang w:val="es-MX"/>
-                        </w:rPr>
-                        <w:t xml:space="preserve">DE OPERACIONES DE LA PLATAFORMA: </w:t>
-                      </w:r>
-                      <w:r>
-                        <w:rPr>
-                          <w:rFonts w:ascii="Arial" w:hAnsi="Arial" w:cs="Arial"/>
-                          <w:b/>
-                          <w:sz w:val="36"/>
-                          <w:szCs w:val="36"/>
-                        </w:rPr>
-                        <w:t>SISTEMA DE GESTIÓN DE CRÉDITO DE MUNICIPIOS</w:t>
-                      </w:r>
-                      <w:r>
-                        <w:rPr>
-                          <w:rFonts w:ascii="Arial" w:hAnsi="Arial" w:cs="Arial"/>
-                          <w:b/>
-                          <w:sz w:val="36"/>
-                          <w:szCs w:val="36"/>
-                          <w:lang w:val="es-MX"/>
-                        </w:rPr>
-                        <w:br/>
-                        <w:t>MÓDULO “</w:t>
-                      </w:r>
-                      <w:r>
-                        <w:rPr>
-                          <w:rFonts w:ascii="Arial" w:hAnsi="Arial" w:cs="Arial"/>
-                          <w:b/>
-                          <w:sz w:val="36"/>
-                          <w:szCs w:val="36"/>
-                          <w:lang w:val="es-MX"/>
-                        </w:rPr>
-                        <w:t>INTRODUCCIÓN A LA PLATAFORMA</w:t>
-                      </w:r>
-                      <w:r>
-                        <w:rPr>
-                          <w:rFonts w:ascii="Arial" w:hAnsi="Arial" w:cs="Arial"/>
-                          <w:b/>
-                          <w:sz w:val="36"/>
-                          <w:szCs w:val="36"/>
-                          <w:lang w:val="es-MX"/>
-                        </w:rPr>
-                        <w:t>”</w:t>
-                      </w:r>
                     </w:p>
                   </w:txbxContent>
                 </v:textbox>
@@ -667,15 +717,7 @@
           <w:sz w:val="24"/>
           <w:szCs w:val="24"/>
         </w:rPr>
-        <w:t>Secretaria de Finanzas</w:t>
-      </w:r>
-      <w:r>
-        <w:rPr>
-          <w:rFonts w:ascii="Arial" w:hAnsi="Arial" w:cs="Arial"/>
-          <w:sz w:val="24"/>
-          <w:szCs w:val="24"/>
-        </w:rPr>
-        <w:t xml:space="preserve"> y Tesorería General del Estado</w:t>
+        <w:t>Secretaria de Finanzas y Tesorería General del Estado</w:t>
       </w:r>
     </w:p>
     <w:p>
@@ -1060,15 +1102,7 @@
                 <w:sz w:val="24"/>
                 <w:szCs w:val="24"/>
               </w:rPr>
-              <w:t>22</w:t>
-            </w:r>
-            <w:r>
-              <w:rPr>
-                <w:rFonts w:ascii="Arial" w:hAnsi="Arial" w:cs="Arial"/>
-                <w:sz w:val="24"/>
-                <w:szCs w:val="24"/>
-              </w:rPr>
-              <w:t>-noviembre-2023</w:t>
+              <w:t>22-noviembre-2023</w:t>
             </w:r>
           </w:p>
         </w:tc>
@@ -1189,7 +1223,6 @@
             <w:pStyle w:val="TDC1"/>
             <w:rPr>
               <w:rFonts w:eastAsiaTheme="minorEastAsia" w:cstheme="minorBidi"/>
-              <w:color w:val="000000" w:themeColor="text1"/>
               <w:lang w:val="es-MX" w:eastAsia="es-MX"/>
             </w:rPr>
           </w:pPr>
@@ -1220,59 +1253,51 @@
             </w:rPr>
             <w:fldChar w:fldCharType="separate"/>
           </w:r>
-          <w:hyperlink w:anchor="_Toc141687087" w:history="1">
+          <w:hyperlink w:anchor="_Toc151633366" w:history="1">
             <w:r>
               <w:rPr>
                 <w:rStyle w:val="Hipervnculo"/>
-                <w:color w:val="000000" w:themeColor="text1"/>
               </w:rPr>
               <w:t>Objetivo</w:t>
             </w:r>
             <w:r>
               <w:rPr>
                 <w:webHidden/>
-                <w:color w:val="000000" w:themeColor="text1"/>
               </w:rPr>
               <w:tab/>
             </w:r>
             <w:r>
               <w:rPr>
                 <w:webHidden/>
-                <w:color w:val="000000" w:themeColor="text1"/>
               </w:rPr>
               <w:fldChar w:fldCharType="begin"/>
             </w:r>
             <w:r>
               <w:rPr>
                 <w:webHidden/>
-                <w:color w:val="000000" w:themeColor="text1"/>
-              </w:rPr>
-              <w:instrText xml:space="preserve"> PAGEREF _Toc141687087 \h </w:instrText>
+              </w:rPr>
+              <w:instrText xml:space="preserve"> PAGEREF _Toc151633366 \h </w:instrText>
             </w:r>
             <w:r>
               <w:rPr>
                 <w:webHidden/>
-                <w:color w:val="000000" w:themeColor="text1"/>
               </w:rPr>
             </w:r>
             <w:r>
               <w:rPr>
                 <w:webHidden/>
-                <w:color w:val="000000" w:themeColor="text1"/>
               </w:rPr>
               <w:fldChar w:fldCharType="separate"/>
             </w:r>
             <w:r>
               <w:rPr>
                 <w:webHidden/>
-                <w:color w:val="000000" w:themeColor="text1"/>
               </w:rPr>
               <w:t>3</w:t>
             </w:r>
             <w:r>
               <w:rPr>
                 <w:webHidden/>
-                <w:color w:val="000000" w:themeColor="text1"/>
               </w:rPr>
               <w:fldChar w:fldCharType="end"/>
             </w:r>
@@ -1283,63 +1308,54 @@
             <w:pStyle w:val="TDC1"/>
             <w:rPr>
               <w:rFonts w:eastAsiaTheme="minorEastAsia" w:cstheme="minorBidi"/>
-              <w:color w:val="000000" w:themeColor="text1"/>
               <w:lang w:val="es-MX" w:eastAsia="es-MX"/>
             </w:rPr>
           </w:pPr>
-          <w:hyperlink w:anchor="_Toc141687088" w:history="1">
+          <w:hyperlink w:anchor="_Toc151633367" w:history="1">
             <w:r>
               <w:rPr>
                 <w:rStyle w:val="Hipervnculo"/>
-                <w:color w:val="000000" w:themeColor="text1"/>
               </w:rPr>
               <w:t>Alcance</w:t>
             </w:r>
             <w:r>
               <w:rPr>
                 <w:webHidden/>
-                <w:color w:val="000000" w:themeColor="text1"/>
               </w:rPr>
               <w:tab/>
             </w:r>
             <w:r>
               <w:rPr>
                 <w:webHidden/>
-                <w:color w:val="000000" w:themeColor="text1"/>
               </w:rPr>
               <w:fldChar w:fldCharType="begin"/>
             </w:r>
             <w:r>
               <w:rPr>
                 <w:webHidden/>
-                <w:color w:val="000000" w:themeColor="text1"/>
-              </w:rPr>
-              <w:instrText xml:space="preserve"> PAGEREF _Toc141687088 \h </w:instrText>
+              </w:rPr>
+              <w:instrText xml:space="preserve"> PAGEREF _Toc151633367 \h </w:instrText>
             </w:r>
             <w:r>
               <w:rPr>
                 <w:webHidden/>
-                <w:color w:val="000000" w:themeColor="text1"/>
               </w:rPr>
             </w:r>
             <w:r>
               <w:rPr>
                 <w:webHidden/>
-                <w:color w:val="000000" w:themeColor="text1"/>
               </w:rPr>
               <w:fldChar w:fldCharType="separate"/>
             </w:r>
             <w:r>
               <w:rPr>
                 <w:webHidden/>
-                <w:color w:val="000000" w:themeColor="text1"/>
               </w:rPr>
               <w:t>3</w:t>
             </w:r>
             <w:r>
               <w:rPr>
                 <w:webHidden/>
-                <w:color w:val="000000" w:themeColor="text1"/>
               </w:rPr>
               <w:fldChar w:fldCharType="end"/>
             </w:r>
@@ -1350,63 +1366,54 @@
             <w:pStyle w:val="TDC1"/>
             <w:rPr>
               <w:rFonts w:eastAsiaTheme="minorEastAsia" w:cstheme="minorBidi"/>
-              <w:color w:val="000000" w:themeColor="text1"/>
               <w:lang w:val="es-MX" w:eastAsia="es-MX"/>
             </w:rPr>
           </w:pPr>
-          <w:hyperlink w:anchor="_Toc141687089" w:history="1">
+          <w:hyperlink w:anchor="_Toc151633368" w:history="1">
             <w:r>
               <w:rPr>
                 <w:rStyle w:val="Hipervnculo"/>
-                <w:color w:val="000000" w:themeColor="text1"/>
               </w:rPr>
               <w:t>Usuario</w:t>
             </w:r>
             <w:r>
               <w:rPr>
                 <w:webHidden/>
-                <w:color w:val="000000" w:themeColor="text1"/>
               </w:rPr>
               <w:tab/>
             </w:r>
             <w:r>
               <w:rPr>
                 <w:webHidden/>
-                <w:color w:val="000000" w:themeColor="text1"/>
               </w:rPr>
               <w:fldChar w:fldCharType="begin"/>
             </w:r>
             <w:r>
               <w:rPr>
                 <w:webHidden/>
-                <w:color w:val="000000" w:themeColor="text1"/>
-              </w:rPr>
-              <w:instrText xml:space="preserve"> PAGEREF _Toc141687089 \h </w:instrText>
+              </w:rPr>
+              <w:instrText xml:space="preserve"> PAGEREF _Toc151633368 \h </w:instrText>
             </w:r>
             <w:r>
               <w:rPr>
                 <w:webHidden/>
-                <w:color w:val="000000" w:themeColor="text1"/>
               </w:rPr>
             </w:r>
             <w:r>
               <w:rPr>
                 <w:webHidden/>
-                <w:color w:val="000000" w:themeColor="text1"/>
               </w:rPr>
               <w:fldChar w:fldCharType="separate"/>
             </w:r>
             <w:r>
               <w:rPr>
                 <w:webHidden/>
-                <w:color w:val="000000" w:themeColor="text1"/>
               </w:rPr>
               <w:t>3</w:t>
             </w:r>
             <w:r>
               <w:rPr>
                 <w:webHidden/>
-                <w:color w:val="000000" w:themeColor="text1"/>
               </w:rPr>
               <w:fldChar w:fldCharType="end"/>
             </w:r>
@@ -1417,63 +1424,54 @@
             <w:pStyle w:val="TDC1"/>
             <w:rPr>
               <w:rFonts w:eastAsiaTheme="minorEastAsia" w:cstheme="minorBidi"/>
-              <w:color w:val="000000" w:themeColor="text1"/>
               <w:lang w:val="es-MX" w:eastAsia="es-MX"/>
             </w:rPr>
           </w:pPr>
-          <w:hyperlink w:anchor="_Toc141687090" w:history="1">
+          <w:hyperlink w:anchor="_Toc151633369" w:history="1">
             <w:r>
               <w:rPr>
                 <w:rStyle w:val="Hipervnculo"/>
-                <w:color w:val="000000" w:themeColor="text1"/>
               </w:rPr>
               <w:t>ASPECTOS GENERALES DE LA PLATAFORMA</w:t>
             </w:r>
             <w:r>
               <w:rPr>
                 <w:webHidden/>
-                <w:color w:val="000000" w:themeColor="text1"/>
               </w:rPr>
               <w:tab/>
             </w:r>
             <w:r>
               <w:rPr>
                 <w:webHidden/>
-                <w:color w:val="000000" w:themeColor="text1"/>
               </w:rPr>
               <w:fldChar w:fldCharType="begin"/>
             </w:r>
             <w:r>
               <w:rPr>
                 <w:webHidden/>
-                <w:color w:val="000000" w:themeColor="text1"/>
-              </w:rPr>
-              <w:instrText xml:space="preserve"> PAGEREF _Toc141687090 \h </w:instrText>
+              </w:rPr>
+              <w:instrText xml:space="preserve"> PAGEREF _Toc151633369 \h </w:instrText>
             </w:r>
             <w:r>
               <w:rPr>
                 <w:webHidden/>
-                <w:color w:val="000000" w:themeColor="text1"/>
               </w:rPr>
             </w:r>
             <w:r>
               <w:rPr>
                 <w:webHidden/>
-                <w:color w:val="000000" w:themeColor="text1"/>
               </w:rPr>
               <w:fldChar w:fldCharType="separate"/>
             </w:r>
             <w:r>
               <w:rPr>
                 <w:webHidden/>
-                <w:color w:val="000000" w:themeColor="text1"/>
               </w:rPr>
               <w:t>4</w:t>
             </w:r>
             <w:r>
               <w:rPr>
                 <w:webHidden/>
-                <w:color w:val="000000" w:themeColor="text1"/>
               </w:rPr>
               <w:fldChar w:fldCharType="end"/>
             </w:r>
@@ -1484,63 +1482,54 @@
             <w:pStyle w:val="TDC1"/>
             <w:rPr>
               <w:rFonts w:eastAsiaTheme="minorEastAsia" w:cstheme="minorBidi"/>
-              <w:color w:val="000000" w:themeColor="text1"/>
               <w:lang w:val="es-MX" w:eastAsia="es-MX"/>
             </w:rPr>
           </w:pPr>
-          <w:hyperlink w:anchor="_Toc141687091" w:history="1">
+          <w:hyperlink w:anchor="_Toc151633370" w:history="1">
             <w:r>
               <w:rPr>
                 <w:rStyle w:val="Hipervnculo"/>
-                <w:color w:val="000000" w:themeColor="text1"/>
               </w:rPr>
               <w:t>Acceso a Plataforma</w:t>
             </w:r>
             <w:r>
               <w:rPr>
                 <w:webHidden/>
-                <w:color w:val="000000" w:themeColor="text1"/>
               </w:rPr>
               <w:tab/>
             </w:r>
             <w:r>
               <w:rPr>
                 <w:webHidden/>
-                <w:color w:val="000000" w:themeColor="text1"/>
               </w:rPr>
               <w:fldChar w:fldCharType="begin"/>
             </w:r>
             <w:r>
               <w:rPr>
                 <w:webHidden/>
-                <w:color w:val="000000" w:themeColor="text1"/>
-              </w:rPr>
-              <w:instrText xml:space="preserve"> PAGEREF _Toc141687091 \h </w:instrText>
+              </w:rPr>
+              <w:instrText xml:space="preserve"> PAGEREF _Toc151633370 \h </w:instrText>
             </w:r>
             <w:r>
               <w:rPr>
                 <w:webHidden/>
-                <w:color w:val="000000" w:themeColor="text1"/>
               </w:rPr>
             </w:r>
             <w:r>
               <w:rPr>
                 <w:webHidden/>
-                <w:color w:val="000000" w:themeColor="text1"/>
               </w:rPr>
               <w:fldChar w:fldCharType="separate"/>
             </w:r>
             <w:r>
               <w:rPr>
                 <w:webHidden/>
-                <w:color w:val="000000" w:themeColor="text1"/>
               </w:rPr>
               <w:t>5</w:t>
             </w:r>
             <w:r>
               <w:rPr>
                 <w:webHidden/>
-                <w:color w:val="000000" w:themeColor="text1"/>
               </w:rPr>
               <w:fldChar w:fldCharType="end"/>
             </w:r>
@@ -1551,63 +1540,54 @@
             <w:pStyle w:val="TDC1"/>
             <w:rPr>
               <w:rFonts w:eastAsiaTheme="minorEastAsia" w:cstheme="minorBidi"/>
-              <w:color w:val="000000" w:themeColor="text1"/>
               <w:lang w:val="es-MX" w:eastAsia="es-MX"/>
             </w:rPr>
           </w:pPr>
-          <w:hyperlink w:anchor="_Toc141687092" w:history="1">
+          <w:hyperlink w:anchor="_Toc151633371" w:history="1">
             <w:r>
               <w:rPr>
                 <w:rStyle w:val="Hipervnculo"/>
-                <w:color w:val="000000" w:themeColor="text1"/>
               </w:rPr>
               <w:t>Inicio</w:t>
             </w:r>
             <w:r>
               <w:rPr>
                 <w:webHidden/>
-                <w:color w:val="000000" w:themeColor="text1"/>
               </w:rPr>
               <w:tab/>
             </w:r>
             <w:r>
               <w:rPr>
                 <w:webHidden/>
-                <w:color w:val="000000" w:themeColor="text1"/>
               </w:rPr>
               <w:fldChar w:fldCharType="begin"/>
             </w:r>
             <w:r>
               <w:rPr>
                 <w:webHidden/>
-                <w:color w:val="000000" w:themeColor="text1"/>
-              </w:rPr>
-              <w:instrText xml:space="preserve"> PAGEREF _Toc141687092 \h </w:instrText>
+              </w:rPr>
+              <w:instrText xml:space="preserve"> PAGEREF _Toc151633371 \h </w:instrText>
             </w:r>
             <w:r>
               <w:rPr>
                 <w:webHidden/>
-                <w:color w:val="000000" w:themeColor="text1"/>
               </w:rPr>
             </w:r>
             <w:r>
               <w:rPr>
                 <w:webHidden/>
-                <w:color w:val="000000" w:themeColor="text1"/>
               </w:rPr>
               <w:fldChar w:fldCharType="separate"/>
             </w:r>
             <w:r>
               <w:rPr>
                 <w:webHidden/>
-                <w:color w:val="000000" w:themeColor="text1"/>
               </w:rPr>
               <w:t>5</w:t>
             </w:r>
             <w:r>
               <w:rPr>
                 <w:webHidden/>
-                <w:color w:val="000000" w:themeColor="text1"/>
               </w:rPr>
               <w:fldChar w:fldCharType="end"/>
             </w:r>
@@ -1618,63 +1598,54 @@
             <w:pStyle w:val="TDC1"/>
             <w:rPr>
               <w:rFonts w:eastAsiaTheme="minorEastAsia" w:cstheme="minorBidi"/>
-              <w:color w:val="000000" w:themeColor="text1"/>
               <w:lang w:val="es-MX" w:eastAsia="es-MX"/>
             </w:rPr>
           </w:pPr>
-          <w:hyperlink w:anchor="_Toc141687093" w:history="1">
+          <w:hyperlink w:anchor="_Toc151633372" w:history="1">
             <w:r>
               <w:rPr>
                 <w:rStyle w:val="Hipervnculo"/>
-                <w:color w:val="000000" w:themeColor="text1"/>
               </w:rPr>
               <w:t>Inicio de Sesión</w:t>
             </w:r>
             <w:r>
               <w:rPr>
                 <w:webHidden/>
-                <w:color w:val="000000" w:themeColor="text1"/>
               </w:rPr>
               <w:tab/>
             </w:r>
             <w:r>
               <w:rPr>
                 <w:webHidden/>
-                <w:color w:val="000000" w:themeColor="text1"/>
               </w:rPr>
               <w:fldChar w:fldCharType="begin"/>
             </w:r>
             <w:r>
               <w:rPr>
                 <w:webHidden/>
-                <w:color w:val="000000" w:themeColor="text1"/>
-              </w:rPr>
-              <w:instrText xml:space="preserve"> PAGEREF _Toc141687093 \h </w:instrText>
+              </w:rPr>
+              <w:instrText xml:space="preserve"> PAGEREF _Toc151633372 \h </w:instrText>
             </w:r>
             <w:r>
               <w:rPr>
                 <w:webHidden/>
-                <w:color w:val="000000" w:themeColor="text1"/>
               </w:rPr>
             </w:r>
             <w:r>
               <w:rPr>
                 <w:webHidden/>
-                <w:color w:val="000000" w:themeColor="text1"/>
               </w:rPr>
               <w:fldChar w:fldCharType="separate"/>
             </w:r>
             <w:r>
               <w:rPr>
                 <w:webHidden/>
-                <w:color w:val="000000" w:themeColor="text1"/>
               </w:rPr>
               <w:t>6</w:t>
             </w:r>
             <w:r>
               <w:rPr>
                 <w:webHidden/>
-                <w:color w:val="000000" w:themeColor="text1"/>
               </w:rPr>
               <w:fldChar w:fldCharType="end"/>
             </w:r>
@@ -1685,63 +1656,54 @@
             <w:pStyle w:val="TDC1"/>
             <w:rPr>
               <w:rFonts w:eastAsiaTheme="minorEastAsia" w:cstheme="minorBidi"/>
-              <w:color w:val="000000" w:themeColor="text1"/>
               <w:lang w:val="es-MX" w:eastAsia="es-MX"/>
             </w:rPr>
           </w:pPr>
-          <w:hyperlink w:anchor="_Toc141687094" w:history="1">
+          <w:hyperlink w:anchor="_Toc151633373" w:history="1">
             <w:r>
               <w:rPr>
                 <w:rStyle w:val="Hipervnculo"/>
-                <w:color w:val="000000" w:themeColor="text1"/>
               </w:rPr>
               <w:t>Elegir la Plataforma</w:t>
             </w:r>
             <w:r>
               <w:rPr>
                 <w:webHidden/>
-                <w:color w:val="000000" w:themeColor="text1"/>
               </w:rPr>
               <w:tab/>
             </w:r>
             <w:r>
               <w:rPr>
                 <w:webHidden/>
-                <w:color w:val="000000" w:themeColor="text1"/>
               </w:rPr>
               <w:fldChar w:fldCharType="begin"/>
             </w:r>
             <w:r>
               <w:rPr>
                 <w:webHidden/>
-                <w:color w:val="000000" w:themeColor="text1"/>
-              </w:rPr>
-              <w:instrText xml:space="preserve"> PAGEREF _Toc141687094 \h </w:instrText>
+              </w:rPr>
+              <w:instrText xml:space="preserve"> PAGEREF _Toc151633373 \h </w:instrText>
             </w:r>
             <w:r>
               <w:rPr>
                 <w:webHidden/>
-                <w:color w:val="000000" w:themeColor="text1"/>
               </w:rPr>
             </w:r>
             <w:r>
               <w:rPr>
                 <w:webHidden/>
-                <w:color w:val="000000" w:themeColor="text1"/>
               </w:rPr>
               <w:fldChar w:fldCharType="separate"/>
             </w:r>
             <w:r>
               <w:rPr>
                 <w:webHidden/>
-                <w:color w:val="000000" w:themeColor="text1"/>
               </w:rPr>
               <w:t>6</w:t>
             </w:r>
             <w:r>
               <w:rPr>
                 <w:webHidden/>
-                <w:color w:val="000000" w:themeColor="text1"/>
               </w:rPr>
               <w:fldChar w:fldCharType="end"/>
             </w:r>
@@ -1752,63 +1714,115 @@
             <w:pStyle w:val="TDC1"/>
             <w:rPr>
               <w:rFonts w:eastAsiaTheme="minorEastAsia" w:cstheme="minorBidi"/>
-              <w:color w:val="000000" w:themeColor="text1"/>
               <w:lang w:val="es-MX" w:eastAsia="es-MX"/>
             </w:rPr>
           </w:pPr>
-          <w:hyperlink w:anchor="_Toc141687095" w:history="1">
+          <w:hyperlink w:anchor="_Toc151633374" w:history="1">
             <w:r>
               <w:rPr>
                 <w:rStyle w:val="Hipervnculo"/>
-                <w:color w:val="000000" w:themeColor="text1"/>
               </w:rPr>
               <w:t>Pantalla de Bienvenida</w:t>
             </w:r>
             <w:r>
               <w:rPr>
                 <w:webHidden/>
-                <w:color w:val="000000" w:themeColor="text1"/>
               </w:rPr>
               <w:tab/>
             </w:r>
             <w:r>
               <w:rPr>
                 <w:webHidden/>
-                <w:color w:val="000000" w:themeColor="text1"/>
               </w:rPr>
               <w:fldChar w:fldCharType="begin"/>
             </w:r>
             <w:r>
               <w:rPr>
                 <w:webHidden/>
-                <w:color w:val="000000" w:themeColor="text1"/>
-              </w:rPr>
-              <w:instrText xml:space="preserve"> PAGEREF _Toc141687095 \h </w:instrText>
+              </w:rPr>
+              <w:instrText xml:space="preserve"> PAGEREF _Toc151633374 \h </w:instrText>
             </w:r>
             <w:r>
               <w:rPr>
                 <w:webHidden/>
-                <w:color w:val="000000" w:themeColor="text1"/>
               </w:rPr>
             </w:r>
             <w:r>
               <w:rPr>
                 <w:webHidden/>
-                <w:color w:val="000000" w:themeColor="text1"/>
               </w:rPr>
               <w:fldChar w:fldCharType="separate"/>
             </w:r>
             <w:r>
               <w:rPr>
                 <w:webHidden/>
-                <w:color w:val="000000" w:themeColor="text1"/>
               </w:rPr>
               <w:t>7</w:t>
             </w:r>
             <w:r>
               <w:rPr>
                 <w:webHidden/>
-                <w:color w:val="000000" w:themeColor="text1"/>
+              </w:rPr>
+              <w:fldChar w:fldCharType="end"/>
+            </w:r>
+          </w:hyperlink>
+        </w:p>
+        <w:p>
+          <w:pPr>
+            <w:pStyle w:val="TDC1"/>
+            <w:tabs>
+              <w:tab w:val="left" w:pos="440"/>
+            </w:tabs>
+            <w:rPr>
+              <w:rFonts w:eastAsiaTheme="minorEastAsia" w:cstheme="minorBidi"/>
+              <w:lang w:val="es-MX" w:eastAsia="es-MX"/>
+            </w:rPr>
+          </w:pPr>
+          <w:hyperlink w:anchor="_Toc151633375" w:history="1">
+            <w:r>
+              <w:rPr>
+                <w:rStyle w:val="Hipervnculo"/>
+              </w:rPr>
+              <w:t>Menú Principal</w:t>
+            </w:r>
+            <w:r>
+              <w:rPr>
+                <w:webHidden/>
+              </w:rPr>
+              <w:tab/>
+            </w:r>
+            <w:r>
+              <w:rPr>
+                <w:webHidden/>
+              </w:rPr>
+              <w:fldChar w:fldCharType="begin"/>
+            </w:r>
+            <w:r>
+              <w:rPr>
+                <w:webHidden/>
+              </w:rPr>
+              <w:instrText xml:space="preserve"> PAGEREF _Toc151633375 \h </w:instrText>
+            </w:r>
+            <w:r>
+              <w:rPr>
+                <w:webHidden/>
+              </w:rPr>
+            </w:r>
+            <w:r>
+              <w:rPr>
+                <w:webHidden/>
+              </w:rPr>
+              <w:fldChar w:fldCharType="separate"/>
+            </w:r>
+            <w:r>
+              <w:rPr>
+                <w:webHidden/>
+              </w:rPr>
+              <w:t>8</w:t>
+            </w:r>
+            <w:r>
+              <w:rPr>
+                <w:webHidden/>
               </w:rPr>
               <w:fldChar w:fldCharType="end"/>
             </w:r>
@@ -1819,63 +1833,54 @@
             <w:pStyle w:val="TDC1"/>
             <w:rPr>
               <w:rFonts w:eastAsiaTheme="minorEastAsia" w:cstheme="minorBidi"/>
-              <w:color w:val="000000" w:themeColor="text1"/>
               <w:lang w:val="es-MX" w:eastAsia="es-MX"/>
             </w:rPr>
           </w:pPr>
-          <w:hyperlink w:anchor="_Toc141687096" w:history="1">
+          <w:hyperlink w:anchor="_Toc151633376" w:history="1">
             <w:r>
               <w:rPr>
                 <w:rStyle w:val="Hipervnculo"/>
-                <w:color w:val="000000" w:themeColor="text1"/>
-              </w:rPr>
-              <w:t>Menú Principal</w:t>
+              </w:rPr>
+              <w:t>Cambio de contraseña</w:t>
             </w:r>
             <w:r>
               <w:rPr>
                 <w:webHidden/>
-                <w:color w:val="000000" w:themeColor="text1"/>
               </w:rPr>
               <w:tab/>
             </w:r>
             <w:r>
               <w:rPr>
                 <w:webHidden/>
-                <w:color w:val="000000" w:themeColor="text1"/>
               </w:rPr>
               <w:fldChar w:fldCharType="begin"/>
             </w:r>
             <w:r>
               <w:rPr>
                 <w:webHidden/>
-                <w:color w:val="000000" w:themeColor="text1"/>
-              </w:rPr>
-              <w:instrText xml:space="preserve"> PAGEREF _Toc141687096 \h </w:instrText>
+              </w:rPr>
+              <w:instrText xml:space="preserve"> PAGEREF _Toc151633376 \h </w:instrText>
             </w:r>
             <w:r>
               <w:rPr>
                 <w:webHidden/>
-                <w:color w:val="000000" w:themeColor="text1"/>
               </w:rPr>
             </w:r>
             <w:r>
               <w:rPr>
                 <w:webHidden/>
-                <w:color w:val="000000" w:themeColor="text1"/>
               </w:rPr>
               <w:fldChar w:fldCharType="separate"/>
             </w:r>
             <w:r>
               <w:rPr>
                 <w:webHidden/>
-                <w:color w:val="000000" w:themeColor="text1"/>
-              </w:rPr>
-              <w:t>8</w:t>
+              </w:rPr>
+              <w:t>9</w:t>
             </w:r>
             <w:r>
               <w:rPr>
                 <w:webHidden/>
-                <w:color w:val="000000" w:themeColor="text1"/>
               </w:rPr>
               <w:fldChar w:fldCharType="end"/>
             </w:r>
@@ -1886,71 +1891,54 @@
             <w:pStyle w:val="TDC1"/>
             <w:rPr>
               <w:rFonts w:eastAsiaTheme="minorEastAsia" w:cstheme="minorBidi"/>
-              <w:color w:val="000000" w:themeColor="text1"/>
               <w:lang w:val="es-MX" w:eastAsia="es-MX"/>
             </w:rPr>
           </w:pPr>
-          <w:hyperlink w:anchor="_Toc141687097" w:history="1">
+          <w:hyperlink w:anchor="_Toc151633377" w:history="1">
             <w:r>
               <w:rPr>
                 <w:rStyle w:val="Hipervnculo"/>
-                <w:color w:val="000000" w:themeColor="text1"/>
-              </w:rPr>
-              <w:t xml:space="preserve">Cambio de </w:t>
-            </w:r>
-            <w:r>
-              <w:rPr>
-                <w:rStyle w:val="Hipervnculo"/>
-                <w:rFonts w:ascii="Arial" w:hAnsi="Arial"/>
-                <w:color w:val="000000" w:themeColor="text1"/>
-              </w:rPr>
-              <w:t>contraseña</w:t>
+              </w:rPr>
+              <w:t>Buzón de Notificaciones</w:t>
             </w:r>
             <w:r>
               <w:rPr>
                 <w:webHidden/>
-                <w:color w:val="000000" w:themeColor="text1"/>
               </w:rPr>
               <w:tab/>
             </w:r>
             <w:r>
               <w:rPr>
                 <w:webHidden/>
-                <w:color w:val="000000" w:themeColor="text1"/>
               </w:rPr>
               <w:fldChar w:fldCharType="begin"/>
             </w:r>
             <w:r>
               <w:rPr>
                 <w:webHidden/>
-                <w:color w:val="000000" w:themeColor="text1"/>
-              </w:rPr>
-              <w:instrText xml:space="preserve"> PAGEREF _Toc141687097 \h </w:instrText>
+              </w:rPr>
+              <w:instrText xml:space="preserve"> PAGEREF _Toc151633377 \h </w:instrText>
             </w:r>
             <w:r>
               <w:rPr>
                 <w:webHidden/>
-                <w:color w:val="000000" w:themeColor="text1"/>
               </w:rPr>
             </w:r>
             <w:r>
               <w:rPr>
                 <w:webHidden/>
-                <w:color w:val="000000" w:themeColor="text1"/>
               </w:rPr>
               <w:fldChar w:fldCharType="separate"/>
             </w:r>
             <w:r>
               <w:rPr>
                 <w:webHidden/>
-                <w:color w:val="000000" w:themeColor="text1"/>
-              </w:rPr>
-              <w:t>9</w:t>
+              </w:rPr>
+              <w:t>10</w:t>
             </w:r>
             <w:r>
               <w:rPr>
                 <w:webHidden/>
-                <w:color w:val="000000" w:themeColor="text1"/>
               </w:rPr>
               <w:fldChar w:fldCharType="end"/>
             </w:r>
@@ -1959,65 +1947,59 @@
         <w:p>
           <w:pPr>
             <w:pStyle w:val="TDC1"/>
+            <w:tabs>
+              <w:tab w:val="left" w:pos="440"/>
+            </w:tabs>
             <w:rPr>
               <w:rFonts w:eastAsiaTheme="minorEastAsia" w:cstheme="minorBidi"/>
-              <w:color w:val="000000" w:themeColor="text1"/>
               <w:lang w:val="es-MX" w:eastAsia="es-MX"/>
             </w:rPr>
           </w:pPr>
-          <w:hyperlink w:anchor="_Toc141687098" w:history="1">
+          <w:hyperlink w:anchor="_Toc151633378" w:history="1">
             <w:r>
               <w:rPr>
                 <w:rStyle w:val="Hipervnculo"/>
-                <w:color w:val="000000" w:themeColor="text1"/>
-              </w:rPr>
-              <w:t>Buzón de Notificaciones</w:t>
+              </w:rPr>
+              <w:t>Ayudas</w:t>
             </w:r>
             <w:r>
               <w:rPr>
                 <w:webHidden/>
-                <w:color w:val="000000" w:themeColor="text1"/>
               </w:rPr>
               <w:tab/>
             </w:r>
             <w:r>
               <w:rPr>
                 <w:webHidden/>
-                <w:color w:val="000000" w:themeColor="text1"/>
               </w:rPr>
               <w:fldChar w:fldCharType="begin"/>
             </w:r>
             <w:r>
               <w:rPr>
                 <w:webHidden/>
-                <w:color w:val="000000" w:themeColor="text1"/>
-              </w:rPr>
-              <w:instrText xml:space="preserve"> PAGEREF _Toc141687098 \h </w:instrText>
+              </w:rPr>
+              <w:instrText xml:space="preserve"> PAGEREF _Toc151633378 \h </w:instrText>
             </w:r>
             <w:r>
               <w:rPr>
                 <w:webHidden/>
-                <w:color w:val="000000" w:themeColor="text1"/>
               </w:rPr>
             </w:r>
             <w:r>
               <w:rPr>
                 <w:webHidden/>
-                <w:color w:val="000000" w:themeColor="text1"/>
               </w:rPr>
               <w:fldChar w:fldCharType="separate"/>
             </w:r>
             <w:r>
               <w:rPr>
                 <w:webHidden/>
-                <w:color w:val="000000" w:themeColor="text1"/>
-              </w:rPr>
-              <w:t>10</w:t>
+              </w:rPr>
+              <w:t>11</w:t>
             </w:r>
             <w:r>
               <w:rPr>
                 <w:webHidden/>
-                <w:color w:val="000000" w:themeColor="text1"/>
               </w:rPr>
               <w:fldChar w:fldCharType="end"/>
             </w:r>
@@ -2132,21 +2114,19 @@
     <w:p>
       <w:pPr>
         <w:spacing w:line="276" w:lineRule="auto"/>
-        <w:rPr>
-          <w:rFonts w:ascii="Arial" w:hAnsi="Arial" w:cs="Arial"/>
-          <w:color w:val="000000" w:themeColor="text1"/>
-          <w:sz w:val="24"/>
-        </w:rPr>
-      </w:pPr>
-    </w:p>
-    <w:p>
-      <w:pPr>
-        <w:spacing w:line="276" w:lineRule="auto"/>
         <w:jc w:val="center"/>
         <w:rPr>
           <w:rFonts w:ascii="Arial" w:hAnsi="Arial" w:cs="Arial"/>
           <w:sz w:val="24"/>
-          <w:szCs w:val="24"/>
+        </w:rPr>
+      </w:pPr>
+    </w:p>
+    <w:p>
+      <w:pPr>
+        <w:spacing w:line="276" w:lineRule="auto"/>
+        <w:rPr>
+          <w:rFonts w:ascii="Arial" w:hAnsi="Arial" w:cs="Arial"/>
+          <w:sz w:val="24"/>
         </w:rPr>
       </w:pPr>
       <w:r>
@@ -2158,18 +2138,18 @@
         <mc:AlternateContent>
           <mc:Choice Requires="wps">
             <w:drawing>
-              <wp:anchor distT="0" distB="0" distL="114300" distR="114300" simplePos="0" relativeHeight="251860992" behindDoc="0" locked="0" layoutInCell="1" allowOverlap="1" wp14:anchorId="620A48C9" wp14:editId="3F972BB9">
+              <wp:anchor distT="0" distB="0" distL="114300" distR="114300" simplePos="0" relativeHeight="251865088" behindDoc="0" locked="0" layoutInCell="1" allowOverlap="1" wp14:anchorId="00F19D01" wp14:editId="5020EFBA">
                 <wp:simplePos x="0" y="0"/>
                 <wp:positionH relativeFrom="margin">
-                  <wp:align>left</wp:align>
+                  <wp:posOffset>0</wp:posOffset>
                 </wp:positionH>
                 <wp:positionV relativeFrom="paragraph">
-                  <wp:posOffset>37044</wp:posOffset>
+                  <wp:posOffset>38100</wp:posOffset>
                 </wp:positionV>
-                <wp:extent cx="5629045" cy="267179"/>
-                <wp:effectExtent l="57150" t="38100" r="48260" b="76200"/>
+                <wp:extent cx="5652654" cy="267179"/>
+                <wp:effectExtent l="57150" t="38100" r="62865" b="76200"/>
                 <wp:wrapNone/>
-                <wp:docPr id="14" name="Rectángulo 14"/>
+                <wp:docPr id="10" name="Rectángulo 10"/>
                 <wp:cNvGraphicFramePr/>
                 <a:graphic xmlns:a="http://schemas.openxmlformats.org/drawingml/2006/main">
                   <a:graphicData uri="http://schemas.microsoft.com/office/word/2010/wordprocessingShape">
@@ -2178,62 +2158,56 @@
                       <wps:spPr>
                         <a:xfrm>
                           <a:off x="0" y="0"/>
-                          <a:ext cx="5629045" cy="267179"/>
+                          <a:ext cx="5652654" cy="267179"/>
                         </a:xfrm>
                         <a:prstGeom prst="rect">
                           <a:avLst/>
                         </a:prstGeom>
-                        <a:gradFill rotWithShape="1">
-                          <a:gsLst>
-                            <a:gs pos="0">
-                              <a:srgbClr val="A5A5A5">
-                                <a:satMod val="103000"/>
-                                <a:lumMod val="102000"/>
-                                <a:tint val="94000"/>
-                              </a:srgbClr>
-                            </a:gs>
-                            <a:gs pos="50000">
-                              <a:srgbClr val="A5A5A5">
-                                <a:satMod val="110000"/>
-                                <a:lumMod val="100000"/>
-                                <a:shade val="100000"/>
-                              </a:srgbClr>
-                            </a:gs>
-                            <a:gs pos="100000">
-                              <a:srgbClr val="A5A5A5">
-                                <a:lumMod val="99000"/>
-                                <a:satMod val="120000"/>
-                                <a:shade val="78000"/>
-                              </a:srgbClr>
-                            </a:gs>
-                          </a:gsLst>
-                          <a:lin ang="5400000" scaled="0"/>
-                        </a:gradFill>
-                        <a:ln>
-                          <a:noFill/>
-                        </a:ln>
+                        <a:solidFill>
+                          <a:schemeClr val="bg1">
+                            <a:lumMod val="95000"/>
+                          </a:schemeClr>
+                        </a:solidFill>
+                        <a:ln/>
                         <a:effectLst>
                           <a:outerShdw blurRad="57150" dist="19050" dir="5400000" algn="ctr" rotWithShape="0">
-                            <a:srgbClr val="000000">
+                            <a:schemeClr val="bg1">
+                              <a:lumMod val="65000"/>
                               <a:alpha val="63000"/>
-                            </a:srgbClr>
+                            </a:schemeClr>
                           </a:outerShdw>
                         </a:effectLst>
                       </wps:spPr>
+                      <wps:style>
+                        <a:lnRef idx="0">
+                          <a:schemeClr val="accent3"/>
+                        </a:lnRef>
+                        <a:fillRef idx="3">
+                          <a:schemeClr val="accent3"/>
+                        </a:fillRef>
+                        <a:effectRef idx="3">
+                          <a:schemeClr val="accent3"/>
+                        </a:effectRef>
+                        <a:fontRef idx="minor">
+                          <a:schemeClr val="lt1"/>
+                        </a:fontRef>
+                      </wps:style>
                       <wps:txbx>
                         <w:txbxContent>
                           <w:p>
                             <w:pPr>
                               <w:jc w:val="center"/>
                               <w:rPr>
-                                <w:b/>
+                                <w:rFonts w:ascii="Arial" w:hAnsi="Arial" w:cs="Arial"/>
+                                <w:color w:val="000000" w:themeColor="text1"/>
                                 <w:sz w:val="24"/>
                                 <w:lang w:val="es-MX"/>
                               </w:rPr>
                             </w:pPr>
                             <w:r>
                               <w:rPr>
-                                <w:b/>
+                                <w:rFonts w:ascii="Arial" w:hAnsi="Arial" w:cs="Arial"/>
+                                <w:color w:val="000000" w:themeColor="text1"/>
                                 <w:sz w:val="24"/>
                                 <w:lang w:val="es-MX"/>
                               </w:rPr>
@@ -2262,25 +2236,24 @@
           </mc:Choice>
           <mc:Fallback>
             <w:pict>
-              <v:rect w14:anchorId="620A48C9" id="Rectángulo 14" o:spid="_x0000_s1029" style="position:absolute;left:0;text-align:left;margin-left:0;margin-top:2.9pt;width:443.25pt;height:21.05pt;z-index:251860992;visibility:visible;mso-wrap-style:square;mso-width-percent:0;mso-height-percent:0;mso-wrap-distance-left:9pt;mso-wrap-distance-top:0;mso-wrap-distance-right:9pt;mso-wrap-distance-bottom:0;mso-position-horizontal:left;mso-position-horizontal-relative:margin;mso-position-vertical:absolute;mso-position-vertical-relative:text;mso-width-percent:0;mso-height-percent:0;mso-width-relative:margin;mso-height-relative:margin;v-text-anchor:middle" o:gfxdata="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" fillcolor="#afafaf" stroked="f">
-                <v:fill color2="#929292" rotate="t" colors="0 #afafaf;.5 #a5a5a5;1 #929292" focus="100%" type="gradient">
-                  <o:fill v:ext="view" type="gradientUnscaled"/>
-                </v:fill>
-                <v:shadow on="t" color="black" opacity="41287f" offset="0,1.5pt"/>
+              <v:rect w14:anchorId="00F19D01" id="Rectángulo 10" o:spid="_x0000_s1029" style="position:absolute;margin-left:0;margin-top:3pt;width:445.1pt;height:21.05pt;z-index:251865088;visibility:visible;mso-wrap-style:square;mso-width-percent:0;mso-height-percent:0;mso-wrap-distance-left:9pt;mso-wrap-distance-top:0;mso-wrap-distance-right:9pt;mso-wrap-distance-bottom:0;mso-position-horizontal:absolute;mso-position-horizontal-relative:margin;mso-position-vertical:absolute;mso-position-vertical-relative:text;mso-width-percent:0;mso-height-percent:0;mso-width-relative:margin;mso-height-relative:margin;v-text-anchor:middle" o:gfxdata="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" fillcolor="#f2f2f2 [3052]" stroked="f">
+                <v:shadow on="t" color="#a5a5a5 [2092]" opacity="41287f" offset="0,1.5pt"/>
                 <v:textbox>
                   <w:txbxContent>
                     <w:p>
                       <w:pPr>
                         <w:jc w:val="center"/>
                         <w:rPr>
-                          <w:b/>
+                          <w:rFonts w:ascii="Arial" w:hAnsi="Arial" w:cs="Arial"/>
+                          <w:color w:val="000000" w:themeColor="text1"/>
                           <w:sz w:val="24"/>
                           <w:lang w:val="es-MX"/>
                         </w:rPr>
                       </w:pPr>
                       <w:r>
                         <w:rPr>
-                          <w:b/>
+                          <w:rFonts w:ascii="Arial" w:hAnsi="Arial" w:cs="Arial"/>
+                          <w:color w:val="000000" w:themeColor="text1"/>
                           <w:sz w:val="24"/>
                           <w:lang w:val="es-MX"/>
                         </w:rPr>
@@ -2296,7 +2269,17 @@
         </mc:AlternateContent>
       </w:r>
     </w:p>
-    <w:p/>
+    <w:p>
+      <w:pPr>
+        <w:spacing w:line="276" w:lineRule="auto"/>
+        <w:rPr>
+          <w:rFonts w:ascii="Arial" w:hAnsi="Arial" w:cs="Arial"/>
+          <w:sz w:val="24"/>
+        </w:rPr>
+      </w:pPr>
+      <w:bookmarkStart w:id="0" w:name="_GoBack"/>
+      <w:bookmarkEnd w:id="0"/>
+    </w:p>
     <w:p>
       <w:pPr>
         <w:spacing w:line="276" w:lineRule="auto"/>
@@ -2313,287 +2296,242 @@
           <w:lang w:val="es-MX" w:eastAsia="es-MX"/>
         </w:rPr>
         <mc:AlternateContent>
-          <mc:Choice Requires="wps">
+          <mc:Choice Requires="wpg">
             <w:drawing>
-              <wp:anchor distT="0" distB="0" distL="114300" distR="114300" simplePos="0" relativeHeight="251859968" behindDoc="0" locked="0" layoutInCell="1" allowOverlap="1" wp14:anchorId="257536D8" wp14:editId="1CC5BFC2">
+              <wp:anchor distT="0" distB="0" distL="114300" distR="114300" simplePos="0" relativeHeight="251866112" behindDoc="0" locked="0" layoutInCell="1" allowOverlap="1" wp14:anchorId="1A998D89" wp14:editId="0FD79358">
                 <wp:simplePos x="0" y="0"/>
-                <wp:positionH relativeFrom="column">
-                  <wp:posOffset>810373</wp:posOffset>
+                <wp:positionH relativeFrom="margin">
+                  <wp:align>center</wp:align>
                 </wp:positionH>
                 <wp:positionV relativeFrom="paragraph">
-                  <wp:posOffset>267744</wp:posOffset>
+                  <wp:posOffset>49975</wp:posOffset>
                 </wp:positionV>
-                <wp:extent cx="4399472" cy="1234160"/>
-                <wp:effectExtent l="0" t="0" r="20320" b="23495"/>
+                <wp:extent cx="4415374" cy="1502797"/>
+                <wp:effectExtent l="57150" t="38100" r="42545" b="21590"/>
                 <wp:wrapNone/>
-                <wp:docPr id="17" name="Rectángulo 17"/>
+                <wp:docPr id="15" name="Grupo 15"/>
                 <wp:cNvGraphicFramePr/>
                 <a:graphic xmlns:a="http://schemas.openxmlformats.org/drawingml/2006/main">
-                  <a:graphicData uri="http://schemas.microsoft.com/office/word/2010/wordprocessingShape">
-                    <wps:wsp>
-                      <wps:cNvSpPr/>
-                      <wps:spPr>
+                  <a:graphicData uri="http://schemas.microsoft.com/office/word/2010/wordprocessingGroup">
+                    <wpg:wgp>
+                      <wpg:cNvGrpSpPr/>
+                      <wpg:grpSpPr>
                         <a:xfrm>
                           <a:off x="0" y="0"/>
-                          <a:ext cx="4399472" cy="1234160"/>
+                          <a:ext cx="4415374" cy="1502797"/>
+                          <a:chOff x="0" y="0"/>
+                          <a:chExt cx="4415374" cy="1502797"/>
                         </a:xfrm>
-                        <a:prstGeom prst="rect">
-                          <a:avLst/>
-                        </a:prstGeom>
-                        <a:solidFill>
-                          <a:sysClr val="window" lastClr="FFFFFF"/>
-                        </a:solidFill>
-                        <a:ln w="12700" cap="flat" cmpd="sng" algn="ctr">
+                      </wpg:grpSpPr>
+                      <wps:wsp>
+                        <wps:cNvPr id="22" name="Rectángulo 22"/>
+                        <wps:cNvSpPr/>
+                        <wps:spPr>
+                          <a:xfrm>
+                            <a:off x="0" y="0"/>
+                            <a:ext cx="4407535" cy="258445"/>
+                          </a:xfrm>
+                          <a:prstGeom prst="rect">
+                            <a:avLst/>
+                          </a:prstGeom>
                           <a:solidFill>
-                            <a:srgbClr val="A5A5A5"/>
+                            <a:schemeClr val="bg1">
+                              <a:lumMod val="95000"/>
+                            </a:schemeClr>
                           </a:solidFill>
-                          <a:prstDash val="solid"/>
-                          <a:miter lim="800000"/>
-                        </a:ln>
-                        <a:effectLst/>
-                      </wps:spPr>
-                      <wps:txbx>
-                        <w:txbxContent>
-                          <w:p>
-                            <w:pPr>
-                              <w:jc w:val="center"/>
-                              <w:rPr>
-                                <w:rFonts w:ascii="Arial" w:hAnsi="Arial" w:cs="Arial"/>
-                                <w:sz w:val="24"/>
-                                <w:szCs w:val="24"/>
-                              </w:rPr>
-                            </w:pPr>
-                            <w:r>
-                              <w:rPr>
-                                <w:rFonts w:ascii="Arial" w:hAnsi="Arial" w:cs="Arial"/>
-                                <w:sz w:val="24"/>
-                                <w:szCs w:val="24"/>
-                                <w:lang w:val="es-MX"/>
-                              </w:rPr>
-                              <w:t>El documento muestra una guía rápida del proceso de Gestión de Recursos del Estado, el cual tiene como objetivo el administrar todos los recursos que se reciben en la Secretaría de Finanzas y Tesorería General del Estado de Nuevo León, para la optimización de los procesos de las áreas correspondientes.</w:t>
-                            </w:r>
-                          </w:p>
-                        </w:txbxContent>
-                      </wps:txbx>
-                      <wps:bodyPr rot="0" spcFirstLastPara="0" vertOverflow="overflow" horzOverflow="overflow" vert="horz" wrap="square" lIns="91440" tIns="45720" rIns="91440" bIns="45720" numCol="1" spcCol="0" rtlCol="0" fromWordArt="0" anchor="ctr" anchorCtr="0" forceAA="0" compatLnSpc="1">
-                        <a:prstTxWarp prst="textNoShape">
-                          <a:avLst/>
-                        </a:prstTxWarp>
-                        <a:noAutofit/>
-                      </wps:bodyPr>
-                    </wps:wsp>
+                          <a:ln/>
+                          <a:effectLst>
+                            <a:outerShdw blurRad="57150" dist="19050" dir="5400000" algn="ctr" rotWithShape="0">
+                              <a:schemeClr val="bg1">
+                                <a:lumMod val="65000"/>
+                                <a:alpha val="63000"/>
+                              </a:schemeClr>
+                            </a:outerShdw>
+                          </a:effectLst>
+                        </wps:spPr>
+                        <wps:style>
+                          <a:lnRef idx="0">
+                            <a:schemeClr val="accent3"/>
+                          </a:lnRef>
+                          <a:fillRef idx="3">
+                            <a:schemeClr val="accent3"/>
+                          </a:fillRef>
+                          <a:effectRef idx="3">
+                            <a:schemeClr val="accent3"/>
+                          </a:effectRef>
+                          <a:fontRef idx="minor">
+                            <a:schemeClr val="lt1"/>
+                          </a:fontRef>
+                        </wps:style>
+                        <wps:txbx>
+                          <w:txbxContent>
+                            <w:p>
+                              <w:pPr>
+                                <w:jc w:val="center"/>
+                                <w:rPr>
+                                  <w:rFonts w:ascii="Arial" w:hAnsi="Arial" w:cs="Arial"/>
+                                  <w:color w:val="000000" w:themeColor="text1"/>
+                                  <w:sz w:val="24"/>
+                                  <w:lang w:val="es-MX"/>
+                                </w:rPr>
+                              </w:pPr>
+                              <w:r>
+                                <w:rPr>
+                                  <w:rFonts w:ascii="Arial" w:hAnsi="Arial" w:cs="Arial"/>
+                                  <w:color w:val="000000" w:themeColor="text1"/>
+                                  <w:sz w:val="24"/>
+                                  <w:lang w:val="es-MX"/>
+                                </w:rPr>
+                                <w:t>Descripción del documento</w:t>
+                              </w:r>
+                            </w:p>
+                          </w:txbxContent>
+                        </wps:txbx>
+                        <wps:bodyPr rot="0" spcFirstLastPara="0" vertOverflow="overflow" horzOverflow="overflow" vert="horz" wrap="square" lIns="91440" tIns="45720" rIns="91440" bIns="45720" numCol="1" spcCol="0" rtlCol="0" fromWordArt="0" anchor="ctr" anchorCtr="0" forceAA="0" compatLnSpc="1">
+                          <a:prstTxWarp prst="textNoShape">
+                            <a:avLst/>
+                          </a:prstTxWarp>
+                          <a:noAutofit/>
+                        </wps:bodyPr>
+                      </wps:wsp>
+                      <wps:wsp>
+                        <wps:cNvPr id="23" name="Rectángulo 23"/>
+                        <wps:cNvSpPr/>
+                        <wps:spPr>
+                          <a:xfrm>
+                            <a:off x="15902" y="230588"/>
+                            <a:ext cx="4399472" cy="1272209"/>
+                          </a:xfrm>
+                          <a:prstGeom prst="rect">
+                            <a:avLst/>
+                          </a:prstGeom>
+                        </wps:spPr>
+                        <wps:style>
+                          <a:lnRef idx="2">
+                            <a:schemeClr val="accent3"/>
+                          </a:lnRef>
+                          <a:fillRef idx="1">
+                            <a:schemeClr val="lt1"/>
+                          </a:fillRef>
+                          <a:effectRef idx="0">
+                            <a:schemeClr val="accent3"/>
+                          </a:effectRef>
+                          <a:fontRef idx="minor">
+                            <a:schemeClr val="dk1"/>
+                          </a:fontRef>
+                        </wps:style>
+                        <wps:txbx>
+                          <w:txbxContent>
+                            <w:p>
+                              <w:pPr>
+                                <w:jc w:val="center"/>
+                                <w:rPr>
+                                  <w:rFonts w:ascii="Arial" w:hAnsi="Arial" w:cs="Arial"/>
+                                  <w:sz w:val="24"/>
+                                  <w:szCs w:val="24"/>
+                                </w:rPr>
+                              </w:pPr>
+                              <w:r>
+                                <w:rPr>
+                                  <w:rFonts w:ascii="Arial" w:hAnsi="Arial" w:cs="Arial"/>
+                                  <w:sz w:val="24"/>
+                                  <w:szCs w:val="24"/>
+                                  <w:lang w:val="es-MX"/>
+                                </w:rPr>
+                                <w:t>El documento muestra una guía rápida del proceso de Gestión de Recursos del Estado, el cual tiene como objetivo el administrar todos los recursos que se reciben en la Secretaría de Finanzas y Tesorería General del Estado de Nuevo León, para la optimización de los procesos de las áreas correspondientes.</w:t>
+                              </w:r>
+                            </w:p>
+                          </w:txbxContent>
+                        </wps:txbx>
+                        <wps:bodyPr rot="0" spcFirstLastPara="0" vertOverflow="overflow" horzOverflow="overflow" vert="horz" wrap="square" lIns="91440" tIns="45720" rIns="91440" bIns="45720" numCol="1" spcCol="0" rtlCol="0" fromWordArt="0" anchor="ctr" anchorCtr="0" forceAA="0" compatLnSpc="1">
+                          <a:prstTxWarp prst="textNoShape">
+                            <a:avLst/>
+                          </a:prstTxWarp>
+                          <a:noAutofit/>
+                        </wps:bodyPr>
+                      </wps:wsp>
+                    </wpg:wgp>
                   </a:graphicData>
                 </a:graphic>
-                <wp14:sizeRelV relativeFrom="margin">
-                  <wp14:pctHeight>0</wp14:pctHeight>
-                </wp14:sizeRelV>
               </wp:anchor>
             </w:drawing>
           </mc:Choice>
           <mc:Fallback>
             <w:pict>
-              <v:rect w14:anchorId="257536D8" id="Rectángulo 17" o:spid="_x0000_s1030" style="position:absolute;margin-left:63.8pt;margin-top:21.1pt;width:346.4pt;height:97.2pt;z-index:251859968;visibility:visible;mso-wrap-style:square;mso-height-percent:0;mso-wrap-distance-left:9pt;mso-wrap-distance-top:0;mso-wrap-distance-right:9pt;mso-wrap-distance-bottom:0;mso-position-horizontal:absolute;mso-position-horizontal-relative:text;mso-position-vertical:absolute;mso-position-vertical-relative:text;mso-height-percent:0;mso-height-relative:margin;v-text-anchor:middle" o:gfxdata="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" fillcolor="window" strokecolor="#a5a5a5" strokeweight="1pt">
-                <v:textbox>
-                  <w:txbxContent>
-                    <w:p>
-                      <w:pPr>
-                        <w:jc w:val="center"/>
-                        <w:rPr>
-                          <w:rFonts w:ascii="Arial" w:hAnsi="Arial" w:cs="Arial"/>
-                          <w:sz w:val="24"/>
-                          <w:szCs w:val="24"/>
-                        </w:rPr>
-                      </w:pPr>
-                      <w:r>
-                        <w:rPr>
-                          <w:rFonts w:ascii="Arial" w:hAnsi="Arial" w:cs="Arial"/>
-                          <w:sz w:val="24"/>
-                          <w:szCs w:val="24"/>
-                          <w:lang w:val="es-MX"/>
-                        </w:rPr>
-                        <w:t>El documento muestra una guía rápida del proceso de Gestión de Recursos del Estado, el cual tiene como objetivo el administrar todos los recursos que se reciben en la Secretaría de Finanzas y Tesorería General del Estado de Nuevo León, para la optimización de los procesos de las áreas correspondientes.</w:t>
-                      </w:r>
-                    </w:p>
-                  </w:txbxContent>
-                </v:textbox>
-              </v:rect>
+              <v:group w14:anchorId="1A998D89" id="Grupo 15" o:spid="_x0000_s1030" style="position:absolute;margin-left:0;margin-top:3.95pt;width:347.65pt;height:118.35pt;z-index:251866112;mso-position-horizontal:center;mso-position-horizontal-relative:margin" coordsize="44153,15027" o:gfxdata="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">
+                <v:rect id="Rectángulo 22" o:spid="_x0000_s1031" style="position:absolute;width:44075;height:2584;visibility:visible;mso-wrap-style:square;v-text-anchor:middle" o:gfxdata="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" fillcolor="#f2f2f2 [3052]" stroked="f">
+                  <v:shadow on="t" color="#a5a5a5 [2092]" opacity="41287f" offset="0,1.5pt"/>
+                  <v:textbox>
+                    <w:txbxContent>
+                      <w:p>
+                        <w:pPr>
+                          <w:jc w:val="center"/>
+                          <w:rPr>
+                            <w:rFonts w:ascii="Arial" w:hAnsi="Arial" w:cs="Arial"/>
+                            <w:color w:val="000000" w:themeColor="text1"/>
+                            <w:sz w:val="24"/>
+                            <w:lang w:val="es-MX"/>
+                          </w:rPr>
+                        </w:pPr>
+                        <w:r>
+                          <w:rPr>
+                            <w:rFonts w:ascii="Arial" w:hAnsi="Arial" w:cs="Arial"/>
+                            <w:color w:val="000000" w:themeColor="text1"/>
+                            <w:sz w:val="24"/>
+                            <w:lang w:val="es-MX"/>
+                          </w:rPr>
+                          <w:t>Descripción del documento</w:t>
+                        </w:r>
+                      </w:p>
+                    </w:txbxContent>
+                  </v:textbox>
+                </v:rect>
+                <v:rect id="Rectángulo 23" o:spid="_x0000_s1032" style="position:absolute;left:159;top:2305;width:43994;height:12722;visibility:visible;mso-wrap-style:square;v-text-anchor:middle" o:gfxdata="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" fillcolor="white [3201]" strokecolor="#a5a5a5 [3206]" strokeweight="1pt">
+                  <v:textbox>
+                    <w:txbxContent>
+                      <w:p>
+                        <w:pPr>
+                          <w:jc w:val="center"/>
+                          <w:rPr>
+                            <w:rFonts w:ascii="Arial" w:hAnsi="Arial" w:cs="Arial"/>
+                            <w:sz w:val="24"/>
+                            <w:szCs w:val="24"/>
+                          </w:rPr>
+                        </w:pPr>
+                        <w:r>
+                          <w:rPr>
+                            <w:rFonts w:ascii="Arial" w:hAnsi="Arial" w:cs="Arial"/>
+                            <w:sz w:val="24"/>
+                            <w:szCs w:val="24"/>
+                            <w:lang w:val="es-MX"/>
+                          </w:rPr>
+                          <w:t>El documento muestra una guía rápida del proceso de Gestión de Recursos del Estado, el cual tiene como objetivo el administrar todos los recursos que se reciben en la Secretaría de Finanzas y Tesorería General del Estado de Nuevo León, para la optimización de los procesos de las áreas correspondientes.</w:t>
+                        </w:r>
+                      </w:p>
+                    </w:txbxContent>
+                  </v:textbox>
+                </v:rect>
+                <w10:wrap anchorx="margin"/>
+              </v:group>
             </w:pict>
           </mc:Fallback>
         </mc:AlternateContent>
       </w:r>
-      <w:r>
-        <w:rPr>
-          <w:rFonts w:ascii="Arial" w:hAnsi="Arial" w:cs="Arial"/>
-          <w:noProof/>
-          <w:sz w:val="24"/>
-          <w:lang w:val="es-MX" w:eastAsia="es-MX"/>
-        </w:rPr>
-        <mc:AlternateContent>
-          <mc:Choice Requires="wps">
-            <w:drawing>
-              <wp:anchor distT="0" distB="0" distL="114300" distR="114300" simplePos="0" relativeHeight="251858944" behindDoc="0" locked="0" layoutInCell="1" allowOverlap="1" wp14:anchorId="695A2D4C" wp14:editId="4388A2D0">
-                <wp:simplePos x="0" y="0"/>
-                <wp:positionH relativeFrom="column">
-                  <wp:posOffset>809026</wp:posOffset>
-                </wp:positionH>
-                <wp:positionV relativeFrom="paragraph">
-                  <wp:posOffset>5392</wp:posOffset>
-                </wp:positionV>
-                <wp:extent cx="4407715" cy="258792"/>
-                <wp:effectExtent l="0" t="0" r="12065" b="27305"/>
-                <wp:wrapNone/>
-                <wp:docPr id="16" name="Rectángulo 16"/>
-                <wp:cNvGraphicFramePr/>
-                <a:graphic xmlns:a="http://schemas.openxmlformats.org/drawingml/2006/main">
-                  <a:graphicData uri="http://schemas.microsoft.com/office/word/2010/wordprocessingShape">
-                    <wps:wsp>
-                      <wps:cNvSpPr/>
-                      <wps:spPr>
-                        <a:xfrm>
-                          <a:off x="0" y="0"/>
-                          <a:ext cx="4407715" cy="258792"/>
-                        </a:xfrm>
-                        <a:prstGeom prst="rect">
-                          <a:avLst/>
-                        </a:prstGeom>
-                        <a:gradFill rotWithShape="1">
-                          <a:gsLst>
-                            <a:gs pos="0">
-                              <a:srgbClr val="A5A5A5">
-                                <a:lumMod val="110000"/>
-                                <a:satMod val="105000"/>
-                                <a:tint val="67000"/>
-                              </a:srgbClr>
-                            </a:gs>
-                            <a:gs pos="50000">
-                              <a:srgbClr val="A5A5A5">
-                                <a:lumMod val="105000"/>
-                                <a:satMod val="103000"/>
-                                <a:tint val="73000"/>
-                              </a:srgbClr>
-                            </a:gs>
-                            <a:gs pos="100000">
-                              <a:srgbClr val="A5A5A5">
-                                <a:lumMod val="105000"/>
-                                <a:satMod val="109000"/>
-                                <a:tint val="81000"/>
-                              </a:srgbClr>
-                            </a:gs>
-                          </a:gsLst>
-                          <a:lin ang="5400000" scaled="0"/>
-                        </a:gradFill>
-                        <a:ln w="6350" cap="flat" cmpd="sng" algn="ctr">
-                          <a:solidFill>
-                            <a:srgbClr val="A5A5A5"/>
-                          </a:solidFill>
-                          <a:prstDash val="solid"/>
-                          <a:miter lim="800000"/>
-                        </a:ln>
-                        <a:effectLst/>
-                      </wps:spPr>
-                      <wps:txbx>
-                        <w:txbxContent>
-                          <w:p>
-                            <w:pPr>
-                              <w:jc w:val="center"/>
-                              <w:rPr>
-                                <w:rFonts w:ascii="Arial" w:hAnsi="Arial" w:cs="Arial"/>
-                                <w:b/>
-                                <w:sz w:val="24"/>
-                                <w:lang w:val="es-MX"/>
-                              </w:rPr>
-                            </w:pPr>
-                            <w:r>
-                              <w:rPr>
-                                <w:rFonts w:ascii="Arial" w:hAnsi="Arial" w:cs="Arial"/>
-                                <w:b/>
-                                <w:sz w:val="24"/>
-                                <w:lang w:val="es-MX"/>
-                              </w:rPr>
-                              <w:t>Descripción del documento</w:t>
-                            </w:r>
-                          </w:p>
-                        </w:txbxContent>
-                      </wps:txbx>
-                      <wps:bodyPr rot="0" spcFirstLastPara="0" vertOverflow="overflow" horzOverflow="overflow" vert="horz" wrap="square" lIns="91440" tIns="45720" rIns="91440" bIns="45720" numCol="1" spcCol="0" rtlCol="0" fromWordArt="0" anchor="ctr" anchorCtr="0" forceAA="0" compatLnSpc="1">
-                        <a:prstTxWarp prst="textNoShape">
-                          <a:avLst/>
-                        </a:prstTxWarp>
-                        <a:noAutofit/>
-                      </wps:bodyPr>
-                    </wps:wsp>
-                  </a:graphicData>
-                </a:graphic>
-                <wp14:sizeRelH relativeFrom="margin">
-                  <wp14:pctWidth>0</wp14:pctWidth>
-                </wp14:sizeRelH>
-                <wp14:sizeRelV relativeFrom="margin">
-                  <wp14:pctHeight>0</wp14:pctHeight>
-                </wp14:sizeRelV>
-              </wp:anchor>
-            </w:drawing>
-          </mc:Choice>
-          <mc:Fallback>
-            <w:pict>
-              <v:rect w14:anchorId="695A2D4C" id="Rectángulo 16" o:spid="_x0000_s1031" style="position:absolute;margin-left:63.7pt;margin-top:.4pt;width:347.05pt;height:20.4pt;z-index:251858944;visibility:visible;mso-wrap-style:square;mso-width-percent:0;mso-height-percent:0;mso-wrap-distance-left:9pt;mso-wrap-distance-top:0;mso-wrap-distance-right:9pt;mso-wrap-distance-bottom:0;mso-position-horizontal:absolute;mso-position-horizontal-relative:text;mso-position-vertical:absolute;mso-position-vertical-relative:text;mso-width-percent:0;mso-height-percent:0;mso-width-relative:margin;mso-height-relative:margin;v-text-anchor:middle" o:gfxdata="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" fillcolor="#d2d2d2" strokecolor="#a5a5a5" strokeweight=".5pt">
-                <v:fill color2="silver" rotate="t" colors="0 #d2d2d2;.5 #c8c8c8;1 silver" focus="100%" type="gradient">
-                  <o:fill v:ext="view" type="gradientUnscaled"/>
-                </v:fill>
-                <v:textbox>
-                  <w:txbxContent>
-                    <w:p>
-                      <w:pPr>
-                        <w:jc w:val="center"/>
-                        <w:rPr>
-                          <w:rFonts w:ascii="Arial" w:hAnsi="Arial" w:cs="Arial"/>
-                          <w:b/>
-                          <w:sz w:val="24"/>
-                          <w:lang w:val="es-MX"/>
-                        </w:rPr>
-                      </w:pPr>
-                      <w:r>
-                        <w:rPr>
-                          <w:rFonts w:ascii="Arial" w:hAnsi="Arial" w:cs="Arial"/>
-                          <w:b/>
-                          <w:sz w:val="24"/>
-                          <w:lang w:val="es-MX"/>
-                        </w:rPr>
-                        <w:t>Descripción del documento</w:t>
-                      </w:r>
-                    </w:p>
-                  </w:txbxContent>
-                </v:textbox>
-              </v:rect>
-            </w:pict>
-          </mc:Fallback>
-        </mc:AlternateContent>
-      </w:r>
-    </w:p>
-    <w:p>
-      <w:pPr>
-        <w:spacing w:line="276" w:lineRule="auto"/>
-        <w:rPr>
-          <w:rFonts w:ascii="Arial" w:hAnsi="Arial" w:cs="Arial"/>
-          <w:sz w:val="24"/>
-        </w:rPr>
-      </w:pPr>
-    </w:p>
-    <w:p>
-      <w:pPr>
-        <w:spacing w:line="276" w:lineRule="auto"/>
-        <w:rPr>
-          <w:rFonts w:ascii="Arial" w:hAnsi="Arial" w:cs="Arial"/>
-          <w:color w:val="000000" w:themeColor="text1"/>
-          <w:sz w:val="24"/>
-        </w:rPr>
-      </w:pPr>
-    </w:p>
-    <w:p>
-      <w:pPr>
-        <w:spacing w:line="276" w:lineRule="auto"/>
-        <w:rPr>
-          <w:rFonts w:ascii="Arial" w:hAnsi="Arial" w:cs="Arial"/>
-          <w:color w:val="000000" w:themeColor="text1"/>
+    </w:p>
+    <w:p>
+      <w:pPr>
+        <w:spacing w:line="276" w:lineRule="auto"/>
+        <w:rPr>
+          <w:rFonts w:ascii="Arial" w:hAnsi="Arial" w:cs="Arial"/>
+          <w:sz w:val="24"/>
+        </w:rPr>
+      </w:pPr>
+    </w:p>
+    <w:p>
+      <w:pPr>
+        <w:spacing w:line="276" w:lineRule="auto"/>
+        <w:rPr>
+          <w:rFonts w:ascii="Arial" w:hAnsi="Arial" w:cs="Arial"/>
           <w:sz w:val="24"/>
         </w:rPr>
       </w:pPr>
@@ -2640,8 +2578,8 @@
           <w:color w:val="000000" w:themeColor="text1"/>
         </w:rPr>
       </w:pPr>
-      <w:bookmarkStart w:id="0" w:name="_Toc123297018"/>
-      <w:bookmarkStart w:id="1" w:name="_Toc141687087"/>
+      <w:bookmarkStart w:id="1" w:name="_Toc123297018"/>
+      <w:bookmarkStart w:id="2" w:name="_Toc151633366"/>
       <w:r>
         <w:rPr>
           <w:rFonts w:cs="Arial"/>
@@ -2650,8 +2588,8 @@
         </w:rPr>
         <w:t>Objetivo</w:t>
       </w:r>
-      <w:bookmarkEnd w:id="0"/>
       <w:bookmarkEnd w:id="1"/>
+      <w:bookmarkEnd w:id="2"/>
     </w:p>
     <w:p>
       <w:pPr>
@@ -2756,8 +2694,8 @@
           <w:color w:val="000000" w:themeColor="text1"/>
         </w:rPr>
       </w:pPr>
-      <w:bookmarkStart w:id="2" w:name="_Toc123297019"/>
-      <w:bookmarkStart w:id="3" w:name="_Toc141687088"/>
+      <w:bookmarkStart w:id="3" w:name="_Toc123297019"/>
+      <w:bookmarkStart w:id="4" w:name="_Toc151633367"/>
       <w:r>
         <w:rPr>
           <w:rFonts w:cs="Arial"/>
@@ -2766,8 +2704,8 @@
         </w:rPr>
         <w:t>Alcance</w:t>
       </w:r>
-      <w:bookmarkEnd w:id="2"/>
       <w:bookmarkEnd w:id="3"/>
+      <w:bookmarkEnd w:id="4"/>
       <w:r>
         <w:rPr>
           <w:rFonts w:cs="Arial"/>
@@ -2882,8 +2820,8 @@
           <w:color w:val="000000" w:themeColor="text1"/>
         </w:rPr>
       </w:pPr>
-      <w:bookmarkStart w:id="4" w:name="_Toc123297020"/>
-      <w:bookmarkStart w:id="5" w:name="_Toc141687089"/>
+      <w:bookmarkStart w:id="5" w:name="_Toc123297020"/>
+      <w:bookmarkStart w:id="6" w:name="_Toc151633368"/>
       <w:r>
         <w:rPr>
           <w:rFonts w:cs="Arial"/>
@@ -2892,8 +2830,8 @@
         </w:rPr>
         <w:t>Usuario</w:t>
       </w:r>
-      <w:bookmarkEnd w:id="4"/>
       <w:bookmarkEnd w:id="5"/>
+      <w:bookmarkEnd w:id="6"/>
     </w:p>
     <w:p>
       <w:pPr>
@@ -3100,9 +3038,9 @@
           <w:szCs w:val="44"/>
         </w:rPr>
       </w:pPr>
-      <w:bookmarkStart w:id="6" w:name="_Toc123297021"/>
-      <w:bookmarkStart w:id="7" w:name="_Toc124335006"/>
-      <w:bookmarkStart w:id="8" w:name="_Toc141687090"/>
+      <w:bookmarkStart w:id="7" w:name="_Toc123297021"/>
+      <w:bookmarkStart w:id="8" w:name="_Toc124335006"/>
+      <w:bookmarkStart w:id="9" w:name="_Toc151633369"/>
       <w:r>
         <w:rPr>
           <w:rFonts w:cs="Arial"/>
@@ -3113,9 +3051,9 @@
         </w:rPr>
         <w:t>ASPECTOS GENERALES DE LA PLATAFORMA</w:t>
       </w:r>
-      <w:bookmarkEnd w:id="6"/>
       <w:bookmarkEnd w:id="7"/>
       <w:bookmarkEnd w:id="8"/>
+      <w:bookmarkEnd w:id="9"/>
     </w:p>
     <w:p>
       <w:pPr>
@@ -3274,10 +3212,10 @@
           <w:color w:val="000000" w:themeColor="text1"/>
         </w:rPr>
       </w:pPr>
-      <w:bookmarkStart w:id="9" w:name="_Toc124335007"/>
-      <w:bookmarkStart w:id="10" w:name="_Toc141686247"/>
-      <w:bookmarkStart w:id="11" w:name="_Toc141687091"/>
+      <w:bookmarkStart w:id="10" w:name="_Toc124335007"/>
+      <w:bookmarkStart w:id="11" w:name="_Toc141686247"/>
       <w:bookmarkStart w:id="12" w:name="_Toc124335011"/>
+      <w:bookmarkStart w:id="13" w:name="_Toc151633370"/>
       <w:r>
         <w:rPr>
           <w:rFonts w:cs="Arial"/>
@@ -3286,9 +3224,9 @@
         </w:rPr>
         <w:t>Acceso a Plataforma</w:t>
       </w:r>
-      <w:bookmarkEnd w:id="9"/>
       <w:bookmarkEnd w:id="10"/>
       <w:bookmarkEnd w:id="11"/>
+      <w:bookmarkEnd w:id="13"/>
     </w:p>
     <w:p>
       <w:pPr>
@@ -3344,9 +3282,9 @@
           <w:szCs w:val="28"/>
         </w:rPr>
       </w:pPr>
-      <w:bookmarkStart w:id="13" w:name="_Toc124335008"/>
-      <w:bookmarkStart w:id="14" w:name="_Toc141686248"/>
-      <w:bookmarkStart w:id="15" w:name="_Toc141687092"/>
+      <w:bookmarkStart w:id="14" w:name="_Toc124335008"/>
+      <w:bookmarkStart w:id="15" w:name="_Toc141686248"/>
+      <w:bookmarkStart w:id="16" w:name="_Toc151633371"/>
       <w:r>
         <w:rPr>
           <w:rFonts w:cs="Arial"/>
@@ -3355,9 +3293,9 @@
         </w:rPr>
         <w:t>Inicio</w:t>
       </w:r>
-      <w:bookmarkEnd w:id="13"/>
       <w:bookmarkEnd w:id="14"/>
       <w:bookmarkEnd w:id="15"/>
+      <w:bookmarkEnd w:id="16"/>
     </w:p>
     <w:p>
       <w:pPr>
@@ -3532,8 +3470,6 @@
           <w:color w:val="000000" w:themeColor="text1"/>
         </w:rPr>
       </w:pPr>
-      <w:bookmarkStart w:id="16" w:name="_GoBack"/>
-      <w:bookmarkEnd w:id="16"/>
     </w:p>
     <w:p>
       <w:pPr>
@@ -3589,7 +3525,7 @@
       </w:pPr>
       <w:bookmarkStart w:id="17" w:name="_Toc124335009"/>
       <w:bookmarkStart w:id="18" w:name="_Toc141686249"/>
-      <w:bookmarkStart w:id="19" w:name="_Toc141687093"/>
+      <w:bookmarkStart w:id="19" w:name="_Toc151633372"/>
       <w:r>
         <w:rPr>
           <w:rFonts w:cs="Arial"/>
@@ -4212,7 +4148,7 @@
       </w:pPr>
       <w:bookmarkStart w:id="20" w:name="_Toc124335010"/>
       <w:bookmarkStart w:id="21" w:name="_Toc141686250"/>
-      <w:bookmarkStart w:id="22" w:name="_Toc141687094"/>
+      <w:bookmarkStart w:id="22" w:name="_Toc151633373"/>
       <w:r>
         <w:rPr>
           <w:rFonts w:cs="Arial"/>
@@ -4415,7 +4351,7 @@
           <w:color w:val="000000" w:themeColor="text1"/>
         </w:rPr>
       </w:pPr>
-      <w:bookmarkStart w:id="23" w:name="_Toc141687095"/>
+      <w:bookmarkStart w:id="23" w:name="_Toc151633374"/>
       <w:r>
         <w:rPr>
           <w:rFonts w:cs="Arial"/>
@@ -4677,9 +4613,11 @@
       <w:r>
         <w:rPr>
           <w:rFonts w:ascii="Arial" w:hAnsi="Arial" w:cs="Arial"/>
+          <w:noProof/>
           <w:color w:val="000000" w:themeColor="text1"/>
           <w:sz w:val="24"/>
           <w:szCs w:val="24"/>
+          <w:lang w:val="es-MX" w:eastAsia="es-MX"/>
         </w:rPr>
         <w:drawing>
           <wp:inline distT="0" distB="0" distL="0" distR="0" wp14:anchorId="25A01BDE" wp14:editId="2FDD833A">
@@ -5218,20 +5156,6 @@
     </w:p>
     <w:p>
       <w:pPr>
-        <w:rPr>
-          <w:color w:val="000000" w:themeColor="text1"/>
-        </w:rPr>
-      </w:pPr>
-    </w:p>
-    <w:p>
-      <w:pPr>
-        <w:rPr>
-          <w:color w:val="000000" w:themeColor="text1"/>
-        </w:rPr>
-      </w:pPr>
-    </w:p>
-    <w:p>
-      <w:pPr>
         <w:pStyle w:val="Ttulo1"/>
         <w:numPr>
           <w:ilvl w:val="0"/>
@@ -5245,7 +5169,7 @@
           <w:color w:val="000000" w:themeColor="text1"/>
         </w:rPr>
       </w:pPr>
-      <w:bookmarkStart w:id="24" w:name="_Toc141687096"/>
+      <w:bookmarkStart w:id="24" w:name="_Toc151633375"/>
       <w:r>
         <w:rPr>
           <w:rFonts w:cs="Arial"/>
@@ -5292,7 +5216,6 @@
     </w:p>
     <w:p>
       <w:pPr>
-        <w:ind w:left="-993"/>
         <w:jc w:val="center"/>
         <w:rPr>
           <w:rFonts w:ascii="Arial" w:hAnsi="Arial" w:cs="Arial"/>
@@ -5311,13 +5234,13 @@
         <mc:AlternateContent>
           <mc:Choice Requires="wps">
             <w:drawing>
-              <wp:anchor distT="0" distB="0" distL="114300" distR="114300" simplePos="0" relativeHeight="251839488" behindDoc="0" locked="0" layoutInCell="1" allowOverlap="1" wp14:anchorId="2B33A66C" wp14:editId="43A5BD8B">
+              <wp:anchor distT="0" distB="0" distL="114300" distR="114300" simplePos="0" relativeHeight="251839488" behindDoc="0" locked="0" layoutInCell="1" allowOverlap="1" wp14:anchorId="2B33A66C" wp14:editId="3157418E">
                 <wp:simplePos x="0" y="0"/>
                 <wp:positionH relativeFrom="leftMargin">
-                  <wp:posOffset>652565</wp:posOffset>
+                  <wp:posOffset>1214853</wp:posOffset>
                 </wp:positionH>
                 <wp:positionV relativeFrom="paragraph">
-                  <wp:posOffset>149225</wp:posOffset>
+                  <wp:posOffset>105263</wp:posOffset>
                 </wp:positionV>
                 <wp:extent cx="1684655" cy="3170575"/>
                 <wp:effectExtent l="19050" t="19050" r="10795" b="10795"/>
@@ -5377,7 +5300,7 @@
           </mc:Choice>
           <mc:Fallback>
             <w:pict>
-              <v:rect w14:anchorId="6E87FF6C" id="Rectángulo 39" o:spid="_x0000_s1026" style="position:absolute;margin-left:51.4pt;margin-top:11.75pt;width:132.65pt;height:249.65pt;z-index:251839488;visibility:visible;mso-wrap-style:square;mso-width-percent:0;mso-height-percent:0;mso-wrap-distance-left:9pt;mso-wrap-distance-top:0;mso-wrap-distance-right:9pt;mso-wrap-distance-bottom:0;mso-position-horizontal:absolute;mso-position-horizontal-relative:left-margin-area;mso-position-vertical:absolute;mso-position-vertical-relative:text;mso-width-percent:0;mso-height-percent:0;mso-width-relative:margin;mso-height-relative:margin;v-text-anchor:middle" o:gfxdata="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" filled="f" strokecolor="red" strokeweight="2.25pt">
+              <v:rect w14:anchorId="04C82A8E" id="Rectángulo 39" o:spid="_x0000_s1026" style="position:absolute;margin-left:95.65pt;margin-top:8.3pt;width:132.65pt;height:249.65pt;z-index:251839488;visibility:visible;mso-wrap-style:square;mso-width-percent:0;mso-height-percent:0;mso-wrap-distance-left:9pt;mso-wrap-distance-top:0;mso-wrap-distance-right:9pt;mso-wrap-distance-bottom:0;mso-position-horizontal:absolute;mso-position-horizontal-relative:left-margin-area;mso-position-vertical:absolute;mso-position-vertical-relative:text;mso-width-percent:0;mso-height-percent:0;mso-width-relative:margin;mso-height-relative:margin;v-text-anchor:middle" o:gfxdata="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" filled="f" strokecolor="red" strokeweight="2.25pt">
                 <w10:wrap anchorx="margin"/>
               </v:rect>
             </w:pict>
@@ -5387,9 +5310,11 @@
       <w:r>
         <w:rPr>
           <w:rFonts w:ascii="Arial" w:hAnsi="Arial" w:cs="Arial"/>
+          <w:noProof/>
           <w:color w:val="000000" w:themeColor="text1"/>
           <w:sz w:val="24"/>
           <w:szCs w:val="24"/>
+          <w:lang w:val="es-MX" w:eastAsia="es-MX"/>
         </w:rPr>
         <w:drawing>
           <wp:inline distT="0" distB="0" distL="0" distR="0" wp14:anchorId="160469BD" wp14:editId="5CD3B78A">
@@ -5874,7 +5799,6 @@
                 <w:sz w:val="24"/>
                 <w:szCs w:val="24"/>
               </w:rPr>
-              <w:lastRenderedPageBreak/>
               <w:t>Cambiar Contraseña</w:t>
             </w:r>
           </w:p>
@@ -5962,6 +5886,50 @@
     </w:tbl>
     <w:p>
       <w:pPr>
+        <w:pStyle w:val="Ttulo1"/>
+        <w:spacing w:line="276" w:lineRule="auto"/>
+        <w:jc w:val="center"/>
+        <w:rPr>
+          <w:rFonts w:cs="Arial"/>
+          <w:b w:val="0"/>
+          <w:color w:val="000000" w:themeColor="text1"/>
+        </w:rPr>
+      </w:pPr>
+      <w:bookmarkStart w:id="25" w:name="_Toc136338333"/>
+      <w:bookmarkStart w:id="26" w:name="_Toc151633376"/>
+      <w:r>
+        <w:rPr>
+          <w:rFonts w:cs="Arial"/>
+          <w:b w:val="0"/>
+          <w:color w:val="000000" w:themeColor="text1"/>
+        </w:rPr>
+        <w:lastRenderedPageBreak/>
+        <w:t>Cambio de contraseña</w:t>
+      </w:r>
+      <w:bookmarkEnd w:id="25"/>
+      <w:bookmarkEnd w:id="26"/>
+    </w:p>
+    <w:p>
+      <w:pPr>
+        <w:rPr>
+          <w:rFonts w:ascii="Arial" w:hAnsi="Arial" w:cs="Arial"/>
+          <w:color w:val="000000" w:themeColor="text1"/>
+          <w:sz w:val="24"/>
+          <w:szCs w:val="24"/>
+        </w:rPr>
+      </w:pPr>
+      <w:r>
+        <w:rPr>
+          <w:rFonts w:ascii="Arial" w:hAnsi="Arial" w:cs="Arial"/>
+          <w:color w:val="000000" w:themeColor="text1"/>
+          <w:sz w:val="24"/>
+          <w:szCs w:val="24"/>
+        </w:rPr>
+        <w:t>Si presionamos la opción “Cambiar Contraseña” podremos capturar la nueva contraseña</w:t>
+      </w:r>
+    </w:p>
+    <w:p>
+      <w:pPr>
         <w:tabs>
           <w:tab w:val="left" w:pos="1494"/>
         </w:tabs>
@@ -5971,72 +5939,7 @@
           <w:rFonts w:ascii="Arial" w:hAnsi="Arial" w:cs="Arial"/>
           <w:color w:val="000000" w:themeColor="text1"/>
           <w:sz w:val="24"/>
-        </w:rPr>
-      </w:pPr>
-    </w:p>
-    <w:p>
-      <w:pPr>
-        <w:pStyle w:val="Ttulo1"/>
-        <w:spacing w:line="276" w:lineRule="auto"/>
-        <w:jc w:val="center"/>
-        <w:rPr>
-          <w:rFonts w:cs="Arial"/>
-          <w:b w:val="0"/>
-          <w:color w:val="000000" w:themeColor="text1"/>
-        </w:rPr>
-      </w:pPr>
-      <w:bookmarkStart w:id="25" w:name="_Toc136338333"/>
-      <w:bookmarkStart w:id="26" w:name="_Toc141687097"/>
-      <w:r>
-        <w:rPr>
-          <w:rFonts w:cs="Arial"/>
-          <w:b w:val="0"/>
-          <w:color w:val="000000" w:themeColor="text1"/>
-        </w:rPr>
-        <w:t>Cambio de contraseña</w:t>
-      </w:r>
-      <w:bookmarkEnd w:id="25"/>
-      <w:bookmarkEnd w:id="26"/>
-    </w:p>
-    <w:p>
-      <w:pPr>
-        <w:rPr>
-          <w:rFonts w:ascii="Arial" w:hAnsi="Arial" w:cs="Arial"/>
-          <w:color w:val="000000" w:themeColor="text1"/>
-        </w:rPr>
-      </w:pPr>
-    </w:p>
-    <w:p>
-      <w:pPr>
-        <w:rPr>
-          <w:rFonts w:ascii="Arial" w:hAnsi="Arial" w:cs="Arial"/>
-          <w:color w:val="000000" w:themeColor="text1"/>
-          <w:sz w:val="24"/>
           <w:szCs w:val="24"/>
-        </w:rPr>
-      </w:pPr>
-      <w:r>
-        <w:rPr>
-          <w:rFonts w:ascii="Arial" w:hAnsi="Arial" w:cs="Arial"/>
-          <w:color w:val="000000" w:themeColor="text1"/>
-          <w:sz w:val="24"/>
-          <w:szCs w:val="24"/>
-        </w:rPr>
-        <w:t>Si presionamos la opción “Cambiar Contraseña” podremos capturar la nueva contraseña</w:t>
-      </w:r>
-    </w:p>
-    <w:p>
-      <w:pPr>
-        <w:tabs>
-          <w:tab w:val="left" w:pos="1494"/>
-        </w:tabs>
-        <w:spacing w:line="276" w:lineRule="auto"/>
-        <w:ind w:left="-709"/>
-        <w:jc w:val="both"/>
-        <w:rPr>
-          <w:rFonts w:ascii="Arial" w:hAnsi="Arial" w:cs="Arial"/>
-          <w:color w:val="000000" w:themeColor="text1"/>
-          <w:sz w:val="24"/>
         </w:rPr>
       </w:pPr>
       <w:r>
@@ -6049,16 +5952,16 @@
         <mc:AlternateContent>
           <mc:Choice Requires="wps">
             <w:drawing>
-              <wp:anchor distT="0" distB="0" distL="114300" distR="114300" simplePos="0" relativeHeight="251831296" behindDoc="0" locked="0" layoutInCell="1" allowOverlap="1" wp14:anchorId="205399E4" wp14:editId="61258F28">
+              <wp:anchor distT="0" distB="0" distL="114300" distR="114300" simplePos="0" relativeHeight="251831296" behindDoc="0" locked="0" layoutInCell="1" allowOverlap="1" wp14:anchorId="205399E4" wp14:editId="1DF9A930">
                 <wp:simplePos x="0" y="0"/>
                 <wp:positionH relativeFrom="rightMargin">
-                  <wp:posOffset>-5902423</wp:posOffset>
+                  <wp:posOffset>-5469255</wp:posOffset>
                 </wp:positionH>
                 <wp:positionV relativeFrom="paragraph">
-                  <wp:posOffset>3223895</wp:posOffset>
+                  <wp:posOffset>2851687</wp:posOffset>
                 </wp:positionV>
-                <wp:extent cx="1645138" cy="151200"/>
-                <wp:effectExtent l="19050" t="19050" r="12700" b="20320"/>
+                <wp:extent cx="1573823" cy="140676"/>
+                <wp:effectExtent l="19050" t="19050" r="26670" b="12065"/>
                 <wp:wrapNone/>
                 <wp:docPr id="29" name="Rectángulo 29"/>
                 <wp:cNvGraphicFramePr/>
@@ -6069,7 +5972,7 @@
                       <wps:spPr>
                         <a:xfrm flipH="1">
                           <a:off x="0" y="0"/>
-                          <a:ext cx="1645138" cy="151200"/>
+                          <a:ext cx="1573823" cy="140676"/>
                         </a:xfrm>
                         <a:prstGeom prst="rect">
                           <a:avLst/>
@@ -6115,7 +6018,7 @@
           </mc:Choice>
           <mc:Fallback>
             <w:pict>
-              <v:rect w14:anchorId="1F6AA9DA" id="Rectángulo 29" o:spid="_x0000_s1026" style="position:absolute;margin-left:-464.75pt;margin-top:253.85pt;width:129.55pt;height:11.9pt;flip:x;z-index:251831296;visibility:visible;mso-wrap-style:square;mso-width-percent:0;mso-height-percent:0;mso-wrap-distance-left:9pt;mso-wrap-distance-top:0;mso-wrap-distance-right:9pt;mso-wrap-distance-bottom:0;mso-position-horizontal:absolute;mso-position-horizontal-relative:right-margin-area;mso-position-vertical:absolute;mso-position-vertical-relative:text;mso-width-percent:0;mso-height-percent:0;mso-width-relative:margin;mso-height-relative:margin;v-text-anchor:middle" o:gfxdata="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" filled="f" strokecolor="red" strokeweight="2.25pt">
+              <v:rect w14:anchorId="01378521" id="Rectángulo 29" o:spid="_x0000_s1026" style="position:absolute;margin-left:-430.65pt;margin-top:224.55pt;width:123.9pt;height:11.1pt;flip:x;z-index:251831296;visibility:visible;mso-wrap-style:square;mso-width-percent:0;mso-height-percent:0;mso-wrap-distance-left:9pt;mso-wrap-distance-top:0;mso-wrap-distance-right:9pt;mso-wrap-distance-bottom:0;mso-position-horizontal:absolute;mso-position-horizontal-relative:right-margin-area;mso-position-vertical:absolute;mso-position-vertical-relative:text;mso-width-percent:0;mso-height-percent:0;mso-width-relative:margin;mso-height-relative:margin;v-text-anchor:middle" o:gfxdata="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" filled="f" strokecolor="red" strokeweight="2.25pt">
                 <w10:wrap anchorx="margin"/>
               </v:rect>
             </w:pict>
@@ -6124,23 +6027,17 @@
       </w:r>
       <w:r>
         <w:rPr>
+          <w:rFonts w:ascii="Arial" w:hAnsi="Arial" w:cs="Arial"/>
           <w:noProof/>
           <w:color w:val="000000" w:themeColor="text1"/>
+          <w:sz w:val="24"/>
+          <w:szCs w:val="24"/>
           <w:lang w:val="es-MX" w:eastAsia="es-MX"/>
         </w:rPr>
-        <w:t xml:space="preserve"> </w:t>
-      </w:r>
-      <w:r>
-        <w:rPr>
-          <w:rFonts w:ascii="Arial" w:hAnsi="Arial" w:cs="Arial"/>
-          <w:color w:val="000000" w:themeColor="text1"/>
-          <w:sz w:val="24"/>
-          <w:szCs w:val="24"/>
-        </w:rPr>
         <w:drawing>
-          <wp:inline distT="0" distB="0" distL="0" distR="0" wp14:anchorId="327FBE9A" wp14:editId="0D836538">
-            <wp:extent cx="5612130" cy="3156585"/>
-            <wp:effectExtent l="152400" t="152400" r="369570" b="367665"/>
+          <wp:inline distT="0" distB="0" distL="0" distR="0" wp14:anchorId="327FBE9A" wp14:editId="592FD19D">
+            <wp:extent cx="5283860" cy="2971947"/>
+            <wp:effectExtent l="152400" t="152400" r="354965" b="361950"/>
             <wp:docPr id="33" name="Imagen 33"/>
             <wp:cNvGraphicFramePr>
               <a:graphicFrameLocks xmlns:a="http://schemas.openxmlformats.org/drawingml/2006/main" noChangeAspect="1"/>
@@ -6161,7 +6058,7 @@
                   <pic:spPr>
                     <a:xfrm>
                       <a:off x="0" y="0"/>
-                      <a:ext cx="5612130" cy="3156585"/>
+                      <a:ext cx="5283860" cy="2971947"/>
                     </a:xfrm>
                     <a:prstGeom prst="rect">
                       <a:avLst/>
@@ -6186,25 +6083,6 @@
     </w:p>
     <w:p>
       <w:pPr>
-        <w:rPr>
-          <w:rFonts w:ascii="Arial" w:hAnsi="Arial" w:cs="Arial"/>
-          <w:color w:val="000000" w:themeColor="text1"/>
-          <w:sz w:val="24"/>
-          <w:szCs w:val="24"/>
-        </w:rPr>
-      </w:pPr>
-      <w:r>
-        <w:rPr>
-          <w:rFonts w:ascii="Arial" w:hAnsi="Arial" w:cs="Arial"/>
-          <w:color w:val="000000" w:themeColor="text1"/>
-          <w:sz w:val="24"/>
-          <w:szCs w:val="24"/>
-        </w:rPr>
-        <w:t>Al finalizar pulsamos el botón “Cambiar”</w:t>
-      </w:r>
-    </w:p>
-    <w:p>
-      <w:pPr>
         <w:tabs>
           <w:tab w:val="left" w:pos="1494"/>
         </w:tabs>
@@ -6220,21 +6098,43 @@
       <w:r>
         <w:rPr>
           <w:rFonts w:ascii="Arial" w:hAnsi="Arial" w:cs="Arial"/>
+          <w:color w:val="000000" w:themeColor="text1"/>
+          <w:sz w:val="24"/>
+          <w:szCs w:val="24"/>
+        </w:rPr>
+        <w:t>Al finalizar pulsamos el botón “Cambiar”</w:t>
+      </w:r>
+    </w:p>
+    <w:p>
+      <w:pPr>
+        <w:tabs>
+          <w:tab w:val="left" w:pos="1494"/>
+        </w:tabs>
+        <w:spacing w:line="276" w:lineRule="auto"/>
+        <w:jc w:val="both"/>
+        <w:rPr>
+          <w:rFonts w:ascii="Arial" w:hAnsi="Arial" w:cs="Arial"/>
+          <w:color w:val="000000" w:themeColor="text1"/>
+          <w:sz w:val="24"/>
+        </w:rPr>
+      </w:pPr>
+      <w:r>
+        <w:rPr>
+          <w:rFonts w:ascii="Arial" w:hAnsi="Arial" w:cs="Arial"/>
           <w:noProof/>
           <w:color w:val="000000" w:themeColor="text1"/>
           <w:lang w:val="es-MX" w:eastAsia="es-MX"/>
         </w:rPr>
-        <w:lastRenderedPageBreak/>
         <mc:AlternateContent>
           <mc:Choice Requires="wps">
             <w:drawing>
-              <wp:anchor distT="0" distB="0" distL="114300" distR="114300" simplePos="0" relativeHeight="251846656" behindDoc="0" locked="0" layoutInCell="1" allowOverlap="1" wp14:anchorId="25E52F2E" wp14:editId="2652D6C7">
+              <wp:anchor distT="0" distB="0" distL="114300" distR="114300" simplePos="0" relativeHeight="251846656" behindDoc="0" locked="0" layoutInCell="1" allowOverlap="1" wp14:anchorId="25E52F2E" wp14:editId="0386F753">
                 <wp:simplePos x="0" y="0"/>
                 <wp:positionH relativeFrom="rightMargin">
-                  <wp:posOffset>-2979517</wp:posOffset>
+                  <wp:posOffset>-3225605</wp:posOffset>
                 </wp:positionH>
                 <wp:positionV relativeFrom="paragraph">
-                  <wp:posOffset>1933136</wp:posOffset>
+                  <wp:posOffset>1765886</wp:posOffset>
                 </wp:positionV>
                 <wp:extent cx="268117" cy="117230"/>
                 <wp:effectExtent l="19050" t="19050" r="17780" b="16510"/>
@@ -6294,7 +6194,7 @@
           </mc:Choice>
           <mc:Fallback>
             <w:pict>
-              <v:rect w14:anchorId="168BDE8F" id="Rectángulo 48" o:spid="_x0000_s1026" style="position:absolute;margin-left:-234.6pt;margin-top:152.2pt;width:21.1pt;height:9.25pt;flip:x;z-index:251846656;visibility:visible;mso-wrap-style:square;mso-width-percent:0;mso-height-percent:0;mso-wrap-distance-left:9pt;mso-wrap-distance-top:0;mso-wrap-distance-right:9pt;mso-wrap-distance-bottom:0;mso-position-horizontal:absolute;mso-position-horizontal-relative:right-margin-area;mso-position-vertical:absolute;mso-position-vertical-relative:text;mso-width-percent:0;mso-height-percent:0;mso-width-relative:margin;mso-height-relative:margin;v-text-anchor:middle" o:gfxdata="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" filled="f" strokecolor="red" strokeweight="2.25pt">
+              <v:rect w14:anchorId="0D9225E3" id="Rectángulo 48" o:spid="_x0000_s1026" style="position:absolute;margin-left:-254pt;margin-top:139.05pt;width:21.1pt;height:9.25pt;flip:x;z-index:251846656;visibility:visible;mso-wrap-style:square;mso-width-percent:0;mso-height-percent:0;mso-wrap-distance-left:9pt;mso-wrap-distance-top:0;mso-wrap-distance-right:9pt;mso-wrap-distance-bottom:0;mso-position-horizontal:absolute;mso-position-horizontal-relative:right-margin-area;mso-position-vertical:absolute;mso-position-vertical-relative:text;mso-width-percent:0;mso-height-percent:0;mso-width-relative:margin;mso-height-relative:margin;v-text-anchor:middle" o:gfxdata="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" filled="f" strokecolor="red" strokeweight="2.25pt">
                 <w10:wrap anchorx="margin"/>
               </v:rect>
             </w:pict>
@@ -6304,13 +6204,15 @@
       <w:r>
         <w:rPr>
           <w:rFonts w:ascii="Arial" w:hAnsi="Arial" w:cs="Arial"/>
-          <w:color w:val="000000" w:themeColor="text1"/>
-          <w:sz w:val="24"/>
+          <w:noProof/>
+          <w:color w:val="000000" w:themeColor="text1"/>
+          <w:sz w:val="24"/>
+          <w:lang w:val="es-MX" w:eastAsia="es-MX"/>
         </w:rPr>
         <w:drawing>
-          <wp:inline distT="0" distB="0" distL="0" distR="0" wp14:anchorId="6C48EDEE" wp14:editId="16565C71">
-            <wp:extent cx="5612130" cy="3217545"/>
-            <wp:effectExtent l="152400" t="152400" r="369570" b="363855"/>
+          <wp:inline distT="0" distB="0" distL="0" distR="0" wp14:anchorId="6C48EDEE" wp14:editId="3A0379F1">
+            <wp:extent cx="5143500" cy="2948870"/>
+            <wp:effectExtent l="152400" t="152400" r="361950" b="366395"/>
             <wp:docPr id="34" name="Imagen 34"/>
             <wp:cNvGraphicFramePr>
               <a:graphicFrameLocks xmlns:a="http://schemas.openxmlformats.org/drawingml/2006/main" noChangeAspect="1"/>
@@ -6331,7 +6233,7 @@
                   <pic:spPr>
                     <a:xfrm>
                       <a:off x="0" y="0"/>
-                      <a:ext cx="5612130" cy="3217545"/>
+                      <a:ext cx="5147750" cy="2951306"/>
                     </a:xfrm>
                     <a:prstGeom prst="rect">
                       <a:avLst/>
@@ -6360,47 +6262,30 @@
           <w:tab w:val="left" w:pos="1494"/>
         </w:tabs>
         <w:spacing w:line="276" w:lineRule="auto"/>
-        <w:ind w:left="-709"/>
         <w:jc w:val="both"/>
         <w:rPr>
           <w:rFonts w:ascii="Arial" w:hAnsi="Arial" w:cs="Arial"/>
+          <w:color w:val="000000" w:themeColor="text1"/>
+          <w:sz w:val="24"/>
+        </w:rPr>
+      </w:pPr>
+      <w:r>
+        <w:rPr>
+          <w:rFonts w:ascii="Arial" w:hAnsi="Arial" w:cs="Arial"/>
           <w:noProof/>
           <w:color w:val="000000" w:themeColor="text1"/>
           <w:sz w:val="24"/>
           <w:lang w:val="es-MX" w:eastAsia="es-MX"/>
         </w:rPr>
-      </w:pPr>
-    </w:p>
-    <w:p>
-      <w:pPr>
-        <w:tabs>
-          <w:tab w:val="left" w:pos="1494"/>
-        </w:tabs>
-        <w:spacing w:line="276" w:lineRule="auto"/>
-        <w:ind w:left="-709"/>
-        <w:jc w:val="both"/>
-        <w:rPr>
-          <w:rFonts w:ascii="Arial" w:hAnsi="Arial" w:cs="Arial"/>
-          <w:color w:val="000000" w:themeColor="text1"/>
-          <w:sz w:val="24"/>
-        </w:rPr>
-      </w:pPr>
-      <w:r>
-        <w:rPr>
-          <w:rFonts w:ascii="Arial" w:hAnsi="Arial" w:cs="Arial"/>
-          <w:noProof/>
-          <w:color w:val="000000" w:themeColor="text1"/>
-          <w:sz w:val="24"/>
-          <w:lang w:val="es-MX" w:eastAsia="es-MX"/>
-        </w:rPr>
+        <w:lastRenderedPageBreak/>
         <w:drawing>
-          <wp:anchor distT="0" distB="0" distL="114300" distR="114300" simplePos="0" relativeHeight="251847680" behindDoc="0" locked="0" layoutInCell="1" allowOverlap="1" wp14:anchorId="36A49D15" wp14:editId="2779BB0D">
+          <wp:anchor distT="0" distB="0" distL="114300" distR="114300" simplePos="0" relativeHeight="251847680" behindDoc="0" locked="0" layoutInCell="1" allowOverlap="1" wp14:anchorId="36A49D15" wp14:editId="441FA232">
             <wp:simplePos x="0" y="0"/>
             <wp:positionH relativeFrom="leftMargin">
-              <wp:align>right</wp:align>
+              <wp:posOffset>2236568</wp:posOffset>
             </wp:positionH>
             <wp:positionV relativeFrom="paragraph">
-              <wp:posOffset>227582</wp:posOffset>
+              <wp:posOffset>174136</wp:posOffset>
             </wp:positionV>
             <wp:extent cx="443619" cy="470669"/>
             <wp:effectExtent l="0" t="0" r="0" b="5715"/>
@@ -6454,6 +6339,7 @@
       <w:pPr>
         <w:pStyle w:val="Ttulo1"/>
         <w:spacing w:line="276" w:lineRule="auto"/>
+        <w:jc w:val="center"/>
         <w:rPr>
           <w:rFonts w:cs="Arial"/>
           <w:b w:val="0"/>
@@ -6461,7 +6347,7 @@
         </w:rPr>
       </w:pPr>
       <w:bookmarkStart w:id="27" w:name="_Toc124335013"/>
-      <w:bookmarkStart w:id="28" w:name="_Toc141687098"/>
+      <w:bookmarkStart w:id="28" w:name="_Toc151633377"/>
       <w:r>
         <w:rPr>
           <w:rFonts w:cs="Arial"/>
@@ -6517,7 +6403,6 @@
           <w:color w:val="000000" w:themeColor="text1"/>
           <w:lang w:val="es-MX" w:eastAsia="es-MX"/>
         </w:rPr>
-        <w:lastRenderedPageBreak/>
         <mc:AlternateContent>
           <mc:Choice Requires="wps">
             <w:drawing>
@@ -6878,6 +6763,96 @@
     </w:p>
     <w:p>
       <w:pPr>
+        <w:rPr>
+          <w:rFonts w:ascii="Arial" w:hAnsi="Arial" w:cs="Arial"/>
+          <w:color w:val="000000" w:themeColor="text1"/>
+          <w:sz w:val="24"/>
+          <w:szCs w:val="24"/>
+        </w:rPr>
+      </w:pPr>
+    </w:p>
+    <w:p>
+      <w:pPr>
+        <w:rPr>
+          <w:rFonts w:ascii="Arial" w:hAnsi="Arial" w:cs="Arial"/>
+          <w:color w:val="000000" w:themeColor="text1"/>
+          <w:sz w:val="24"/>
+          <w:szCs w:val="24"/>
+        </w:rPr>
+      </w:pPr>
+    </w:p>
+    <w:p>
+      <w:pPr>
+        <w:rPr>
+          <w:rFonts w:ascii="Arial" w:hAnsi="Arial" w:cs="Arial"/>
+          <w:color w:val="000000" w:themeColor="text1"/>
+          <w:sz w:val="24"/>
+          <w:szCs w:val="24"/>
+        </w:rPr>
+      </w:pPr>
+    </w:p>
+    <w:p>
+      <w:pPr>
+        <w:rPr>
+          <w:rFonts w:ascii="Arial" w:hAnsi="Arial" w:cs="Arial"/>
+          <w:color w:val="000000" w:themeColor="text1"/>
+          <w:sz w:val="24"/>
+          <w:szCs w:val="24"/>
+        </w:rPr>
+      </w:pPr>
+    </w:p>
+    <w:p>
+      <w:pPr>
+        <w:rPr>
+          <w:rFonts w:ascii="Arial" w:hAnsi="Arial" w:cs="Arial"/>
+          <w:color w:val="000000" w:themeColor="text1"/>
+          <w:sz w:val="24"/>
+          <w:szCs w:val="24"/>
+        </w:rPr>
+      </w:pPr>
+    </w:p>
+    <w:p>
+      <w:pPr>
+        <w:rPr>
+          <w:rFonts w:ascii="Arial" w:hAnsi="Arial" w:cs="Arial"/>
+          <w:color w:val="000000" w:themeColor="text1"/>
+          <w:sz w:val="24"/>
+          <w:szCs w:val="24"/>
+        </w:rPr>
+      </w:pPr>
+    </w:p>
+    <w:p>
+      <w:pPr>
+        <w:rPr>
+          <w:rFonts w:ascii="Arial" w:hAnsi="Arial" w:cs="Arial"/>
+          <w:color w:val="000000" w:themeColor="text1"/>
+          <w:sz w:val="24"/>
+          <w:szCs w:val="24"/>
+        </w:rPr>
+      </w:pPr>
+    </w:p>
+    <w:p>
+      <w:pPr>
+        <w:rPr>
+          <w:rFonts w:ascii="Arial" w:hAnsi="Arial" w:cs="Arial"/>
+          <w:color w:val="000000" w:themeColor="text1"/>
+          <w:sz w:val="24"/>
+          <w:szCs w:val="24"/>
+        </w:rPr>
+      </w:pPr>
+    </w:p>
+    <w:p>
+      <w:pPr>
+        <w:rPr>
+          <w:rFonts w:ascii="Arial" w:hAnsi="Arial" w:cs="Arial"/>
+          <w:color w:val="000000" w:themeColor="text1"/>
+          <w:sz w:val="24"/>
+          <w:szCs w:val="24"/>
+        </w:rPr>
+      </w:pPr>
+    </w:p>
+    <w:p>
+      <w:pPr>
         <w:pStyle w:val="Ttulo1"/>
         <w:numPr>
           <w:ilvl w:val="0"/>
@@ -6897,7 +6872,25 @@
           <w:b w:val="0"/>
           <w:color w:val="000000" w:themeColor="text1"/>
         </w:rPr>
-        <w:t xml:space="preserve"> Ayudas </w:t>
+        <w:t xml:space="preserve"> </w:t>
+      </w:r>
+      <w:bookmarkStart w:id="29" w:name="_Toc151633378"/>
+      <w:r>
+        <w:rPr>
+          <w:rFonts w:cs="Arial"/>
+          <w:b w:val="0"/>
+          <w:color w:val="000000" w:themeColor="text1"/>
+        </w:rPr>
+        <w:t>Ayudas</w:t>
+      </w:r>
+      <w:bookmarkEnd w:id="29"/>
+      <w:r>
+        <w:rPr>
+          <w:rFonts w:cs="Arial"/>
+          <w:b w:val="0"/>
+          <w:color w:val="000000" w:themeColor="text1"/>
+        </w:rPr>
+        <w:t xml:space="preserve"> </w:t>
       </w:r>
     </w:p>
     <w:p>
@@ -6920,7 +6913,7 @@
           <w:sz w:val="24"/>
           <w:szCs w:val="24"/>
         </w:rPr>
-        <w:t>e usa para visualizar videos tutoriales y guía de usuario para usa</w:t>
+        <w:t>e usa para visualizar videos tutoriales y guía de usuario para</w:t>
       </w:r>
       <w:r>
         <w:rPr>
@@ -6929,7 +6922,7 @@
           <w:sz w:val="24"/>
           <w:szCs w:val="24"/>
         </w:rPr>
-        <w:t xml:space="preserve">r la </w:t>
+        <w:t xml:space="preserve"> el uso correcto de </w:t>
       </w:r>
       <w:r>
         <w:rPr>
@@ -6940,10 +6933,22 @@
         </w:rPr>
         <w:t>plataforma</w:t>
       </w:r>
-    </w:p>
-    <w:p>
-      <w:r>
-        <w:lastRenderedPageBreak/>
+      <w:r>
+        <w:rPr>
+          <w:rFonts w:ascii="Arial" w:hAnsi="Arial" w:cs="Arial"/>
+          <w:color w:val="000000" w:themeColor="text1"/>
+          <w:sz w:val="24"/>
+          <w:szCs w:val="24"/>
+        </w:rPr>
+        <w:t>.</w:t>
+      </w:r>
+    </w:p>
+    <w:p>
+      <w:r>
+        <w:rPr>
+          <w:noProof/>
+          <w:lang w:val="es-MX" w:eastAsia="es-MX"/>
+        </w:rPr>
         <w:drawing>
           <wp:inline distT="0" distB="0" distL="0" distR="0" wp14:anchorId="3F0F6B2F" wp14:editId="1F3CE01E">
             <wp:extent cx="5612130" cy="2904490"/>
@@ -7304,7 +7309,7 @@
                 <w:noProof/>
                 <w:color w:val="FFFFFF" w:themeColor="background1"/>
               </w:rPr>
-              <w:t>10</w:t>
+              <w:t>9</w:t>
             </w:r>
             <w:r>
               <w:rPr>
@@ -7358,7 +7363,7 @@
                 <w:noProof/>
                 <w:color w:val="FFFFFF" w:themeColor="background1"/>
               </w:rPr>
-              <w:t>12</w:t>
+              <w:t>11</w:t>
             </w:r>
             <w:r>
               <w:rPr>
@@ -7517,14 +7522,14 @@
         <v:path o:extrusionok="f" gradientshapeok="t" o:connecttype="rect"/>
         <o:lock v:ext="edit" aspectratio="t"/>
       </v:shapetype>
-      <v:shape id="_x0000_i1046" type="#_x0000_t75" style="width:65.1pt;height:59pt;visibility:visible;mso-wrap-style:square" o:bullet="t">
+      <v:shape id="_x0000_i1050" type="#_x0000_t75" style="width:65.1pt;height:58.85pt;visibility:visible;mso-wrap-style:square" o:bullet="t">
         <v:imagedata r:id="rId1" o:title=""/>
       </v:shape>
     </w:pict>
   </w:numPicBullet>
   <w:numPicBullet w:numPicBulletId="1">
     <w:pict>
-      <v:shape id="_x0000_i1047" type="#_x0000_t75" style="width:86.55pt;height:70.45pt;visibility:visible;mso-wrap-style:square" o:bullet="t">
+      <v:shape id="_x0000_i1051" type="#_x0000_t75" style="width:86.55pt;height:70.6pt;visibility:visible;mso-wrap-style:square" o:bullet="t">
         <v:imagedata r:id="rId2" o:title=""/>
       </v:shape>
     </w:pict>
@@ -9455,7 +9460,7 @@
 </file>
 
 <file path=customXml/itemProps1.xml><?xml version="1.0" encoding="utf-8"?>
-<ds:datastoreItem xmlns:ds="http://schemas.openxmlformats.org/officeDocument/2006/customXml" ds:itemID="{25136FA2-F90E-4B2C-8D0E-033F4C38B0CC}">
+<ds:datastoreItem xmlns:ds="http://schemas.openxmlformats.org/officeDocument/2006/customXml" ds:itemID="{CAA0B4CD-CA5E-4608-8ECF-21D32BE4904D}">
   <ds:schemaRefs>
     <ds:schemaRef ds:uri="http://schemas.openxmlformats.org/officeDocument/2006/bibliography"/>
   </ds:schemaRefs>

</xml_diff>